<commit_message>
REPORT draft + added possibility to crash before/after ELECTION msg
</commit_message>
<xml_diff>
--- a/DS1_report.docx
+++ b/DS1_report.docx
@@ -35,25 +35,7 @@
           <w:szCs w:val="18"/>
           <w:lang w:val="en-GB"/>
         </w:rPr>
-        <w:t xml:space="preserve">Distributed Systems 1, 2019 </w:t>
-      </w:r>
-      <w:r>
-        <w:rPr>
-          <w:rFonts w:ascii="Consolas" w:hAnsi="Consolas" w:cs="CMR9"/>
-          <w:sz w:val="18"/>
-          <w:szCs w:val="18"/>
-          <w:lang w:val="en-GB"/>
-        </w:rPr>
-        <w:t>–</w:t>
-      </w:r>
-      <w:r>
-        <w:rPr>
-          <w:rFonts w:ascii="Consolas" w:hAnsi="Consolas" w:cs="CMR9"/>
-          <w:sz w:val="18"/>
-          <w:szCs w:val="18"/>
-          <w:lang w:val="en-GB"/>
-        </w:rPr>
-        <w:t xml:space="preserve"> 2020</w:t>
+        <w:t>Distributed Systems 1, 2019 – 2020</w:t>
       </w:r>
     </w:p>
     <w:p>
@@ -786,21 +768,7 @@
         <w:rPr>
           <w:lang w:val="en-GB"/>
         </w:rPr>
-        <w:t xml:space="preserve"> will also need an </w:t>
-      </w:r>
-      <w:proofErr w:type="spellStart"/>
-      <w:r>
-        <w:rPr>
-          <w:lang w:val="en-GB"/>
-        </w:rPr>
-        <w:t>hashmap</w:t>
-      </w:r>
-      <w:proofErr w:type="spellEnd"/>
-      <w:r>
-        <w:rPr>
-          <w:lang w:val="en-GB"/>
-        </w:rPr>
-        <w:t xml:space="preserve"> in order to know the amount of UPDATEACK received for each</w:t>
+        <w:t xml:space="preserve"> will also need an hashmap in order to know the amount of UPDATEACK received for each</w:t>
       </w:r>
       <w:r>
         <w:rPr>
@@ -1072,13 +1040,107 @@
         <w:rPr>
           <w:lang w:val="en-GB"/>
         </w:rPr>
-        <w:t xml:space="preserve"> or </w:t>
-      </w:r>
-      <w:r>
-        <w:rPr>
-          <w:lang w:val="en-GB"/>
-        </w:rPr>
-        <w:t>the complete failure of an election session</w:t>
+        <w:t xml:space="preserve"> or the complete failure of an election session.</w:t>
+      </w:r>
+    </w:p>
+    <w:p>
+      <w:pPr>
+        <w:pStyle w:val="Titolo3"/>
+        <w:rPr>
+          <w:lang w:val="en-GB"/>
+        </w:rPr>
+      </w:pPr>
+      <w:r>
+        <w:rPr>
+          <w:lang w:val="en-GB"/>
+        </w:rPr>
+        <w:t>Dealing with requests</w:t>
+      </w:r>
+    </w:p>
+    <w:p>
+      <w:pPr>
+        <w:rPr>
+          <w:lang w:val="en-GB"/>
+        </w:rPr>
+      </w:pPr>
+      <w:r>
+        <w:rPr>
+          <w:lang w:val="en-GB"/>
+        </w:rPr>
+        <w:t xml:space="preserve">As </w:t>
+      </w:r>
+      <w:r>
+        <w:rPr>
+          <w:lang w:val="en-GB"/>
+        </w:rPr>
+        <w:t xml:space="preserve">per project’s requirements, </w:t>
+      </w:r>
+      <w:r>
+        <w:rPr>
+          <w:lang w:val="en-GB"/>
+        </w:rPr>
+        <w:t>all</w:t>
+      </w:r>
+      <w:r>
+        <w:rPr>
+          <w:lang w:val="en-GB"/>
+        </w:rPr>
+        <w:t xml:space="preserve"> non-faulty</w:t>
+      </w:r>
+      <w:r>
+        <w:rPr>
+          <w:lang w:val="en-GB"/>
+        </w:rPr>
+        <w:t xml:space="preserve"> </w:t>
+      </w:r>
+      <w:r>
+        <w:rPr>
+          <w:lang w:val="en-GB"/>
+        </w:rPr>
+        <w:t>replicas respond to read requests with th</w:t>
+      </w:r>
+      <w:r>
+        <w:rPr>
+          <w:lang w:val="en-GB"/>
+        </w:rPr>
+        <w:t xml:space="preserve">eir current stored value, without the need of further interaction. </w:t>
+      </w:r>
+      <w:r>
+        <w:rPr>
+          <w:lang w:val="en-GB"/>
+        </w:rPr>
+        <w:t xml:space="preserve">Write requests are instead more complex and require the forwarding of </w:t>
+      </w:r>
+      <w:r>
+        <w:rPr>
+          <w:lang w:val="en-GB"/>
+        </w:rPr>
+        <w:t xml:space="preserve">the request itself to the coordinator </w:t>
+      </w:r>
+      <w:r>
+        <w:rPr>
+          <w:lang w:val="en-GB"/>
+        </w:rPr>
+        <w:t xml:space="preserve">(assuming there is no election session going on). Whether the coordinator is the direct or indirect receiver of a request message, it doesn’t make any difference to how the latter is processed: the clock is updated to the following sequence number and the UPDATE with the new requested value can be packed and </w:t>
+      </w:r>
+      <w:r>
+        <w:rPr>
+          <w:lang w:val="en-GB"/>
+        </w:rPr>
+        <w:t>broadcasted</w:t>
+      </w:r>
+      <w:r>
+        <w:rPr>
+          <w:lang w:val="en-GB"/>
+        </w:rPr>
+        <w:t xml:space="preserve"> to all the replicas</w:t>
+      </w:r>
+      <w:r>
+        <w:rPr>
+          <w:rStyle w:val="Rimandonotaapidipagina"/>
+          <w:lang w:val="en-GB"/>
+        </w:rPr>
+        <w:footnoteReference w:id="1"/>
       </w:r>
       <w:r>
         <w:rPr>
@@ -1098,291 +1160,602 @@
         <w:rPr>
           <w:lang w:val="en-GB"/>
         </w:rPr>
-        <w:t>Dealing with requests</w:t>
-      </w:r>
-    </w:p>
-    <w:p>
-      <w:pPr>
-        <w:rPr>
-          <w:lang w:val="en-GB"/>
-        </w:rPr>
-      </w:pPr>
-      <w:r>
-        <w:rPr>
-          <w:lang w:val="en-GB"/>
-        </w:rPr>
-        <w:t>Read, write</w:t>
-      </w:r>
-      <w:r>
-        <w:rPr>
-          <w:lang w:val="en-GB"/>
-        </w:rPr>
-        <w:t xml:space="preserve"> -&gt; </w:t>
+        <w:t>Delivering updates</w:t>
+      </w:r>
+    </w:p>
+    <w:p>
+      <w:pPr>
+        <w:rPr>
+          <w:lang w:val="en-GB"/>
+        </w:rPr>
+      </w:pPr>
+      <w:r>
+        <w:rPr>
+          <w:lang w:val="en-GB"/>
+        </w:rPr>
+        <w:t>Upon the receiving of an UPDATE message, a non-faulty replica adds the update at the bottom of the pending updates queue, sends the UPDATEACK message back to the coordinator</w:t>
+      </w:r>
+      <w:r>
+        <w:rPr>
+          <w:lang w:val="en-GB"/>
+        </w:rPr>
+        <w:t xml:space="preserve"> (containing the update itself)</w:t>
+      </w:r>
+      <w:r>
+        <w:rPr>
+          <w:lang w:val="en-GB"/>
+        </w:rPr>
+        <w:t xml:space="preserve"> and sets up a timer which notifies the replica in case of missing WRITEOK message (i.e. coordinator fault detection).</w:t>
+      </w:r>
+    </w:p>
+    <w:p>
+      <w:pPr>
+        <w:rPr>
+          <w:lang w:val="en-GB"/>
+        </w:rPr>
+      </w:pPr>
+      <w:r>
+        <w:rPr>
+          <w:lang w:val="en-GB"/>
+        </w:rPr>
+        <w:t>When the coordinator receives an UPDATEACK</w:t>
+      </w:r>
+      <w:r>
+        <w:rPr>
+          <w:lang w:val="en-GB"/>
+        </w:rPr>
+        <w:t>, it needs to take in account the number of acks already received for that same update, using the update info contained in the UPDATEACK message itself and the ack hashmap mentioned before. When the quorum is reached, the WRITEOK message is broadcasted to all the replicas.</w:t>
+      </w:r>
+    </w:p>
+    <w:p>
+      <w:pPr>
+        <w:rPr>
+          <w:lang w:val="en-GB"/>
+        </w:rPr>
+      </w:pPr>
+      <w:r>
+        <w:rPr>
+          <w:lang w:val="en-GB"/>
+        </w:rPr>
+        <w:t>Upon the receiving of a WRITEOK message, a replica cancels the timeout set-up for that update when sending the corresponding UPDATEACK and deletes it from the relative hashmap, because now it can pickup the update from the pending updates list, remove it and deliver it (e.g. changing the value of the stored integer). Note that the delivery of an update is always logged to check the total order at the end of the simulation</w:t>
+      </w:r>
+      <w:r>
+        <w:rPr>
+          <w:lang w:val="en-GB"/>
+        </w:rPr>
+        <w:t xml:space="preserve"> and triggers the update of the internal clock of the replicas which are not coordinator</w:t>
+      </w:r>
+      <w:r>
+        <w:rPr>
+          <w:lang w:val="en-GB"/>
+        </w:rPr>
+        <w:t>.</w:t>
+      </w:r>
+    </w:p>
+    <w:p>
+      <w:pPr>
+        <w:pStyle w:val="Titolo3"/>
+        <w:rPr>
+          <w:lang w:val="en-GB"/>
+        </w:rPr>
+      </w:pPr>
+      <w:r>
+        <w:rPr>
+          <w:lang w:val="en-GB"/>
+        </w:rPr>
+        <w:t>Heartbeat</w:t>
+      </w:r>
+    </w:p>
+    <w:p>
+      <w:pPr>
+        <w:rPr>
+          <w:lang w:val="en-GB"/>
+        </w:rPr>
+      </w:pPr>
+      <w:r>
+        <w:rPr>
+          <w:lang w:val="en-GB"/>
+        </w:rPr>
+        <w:t>F</w:t>
+      </w:r>
+      <w:r>
+        <w:rPr>
+          <w:lang w:val="en-GB"/>
+        </w:rPr>
+        <w:t>rom the moment a replica becomes coordinator, it sets up a timer which, like all the timers mentioned in this report, is a message to itself and in this specific case triggers the coordinator to multicast an heartbeat message to ensure the other members of its availability status. Instead all the other non-faulty replicas, use the same scheduling mechanism (with a greater value in the interval due to accepted simulated delays in the message transmission) to notify themselves in case of a lack in the receiving of the heartbeat. This behaviour comes useful to detect a coordinator failure also outside the UPDATE-UPDATEACK-WRITEOK process. If the heartbeat is received as it should be in the normal scenario where the coordinator does not fail</w:t>
+      </w:r>
+      <w:r>
+        <w:rPr>
+          <w:lang w:val="en-GB"/>
+        </w:rPr>
+        <w:t>, the mentioned timer is simply refreshed.</w:t>
+      </w:r>
+    </w:p>
+    <w:p>
+      <w:pPr>
+        <w:pStyle w:val="Titolo3"/>
+        <w:rPr>
+          <w:lang w:val="en-GB"/>
+        </w:rPr>
+      </w:pPr>
+      <w:r>
+        <w:rPr>
+          <w:lang w:val="en-GB"/>
+        </w:rPr>
+        <w:t>Crash and election</w:t>
+      </w:r>
+    </w:p>
+    <w:p>
+      <w:pPr>
+        <w:rPr>
+          <w:lang w:val="en-GB"/>
+        </w:rPr>
+      </w:pPr>
+      <w:r>
+        <w:rPr>
+          <w:lang w:val="en-GB"/>
+        </w:rPr>
+        <w:t>A crash is triggered by a special message, which can be customized allowing to specify the point in which it’s preferable that the destination replica will fail.</w:t>
+      </w:r>
+    </w:p>
+    <w:p>
+      <w:pPr>
+        <w:rPr>
+          <w:lang w:val="en-GB"/>
+        </w:rPr>
+      </w:pPr>
+      <w:r>
+        <w:rPr>
+          <w:lang w:val="en-GB"/>
+        </w:rPr>
+        <w:t>The crash of any replica which is not the coordinator has no direct implication on the system</w:t>
+      </w:r>
+      <w:r>
+        <w:rPr>
+          <w:rStyle w:val="Rimandonotaapidipagina"/>
+          <w:lang w:val="en-GB"/>
+        </w:rPr>
+        <w:footnoteReference w:id="2"/>
+      </w:r>
+      <w:r>
+        <w:rPr>
+          <w:lang w:val="en-GB"/>
+        </w:rPr>
+        <w:t>, since we’re assuming a minimum amount corresponding to the quorum is always available. Furthermore, no recovery is contemplated in this implementation of the protocol, as specified in the requirements.</w:t>
+      </w:r>
+    </w:p>
+    <w:p>
+      <w:pPr>
+        <w:rPr>
+          <w:lang w:val="en-GB"/>
+        </w:rPr>
+      </w:pPr>
+      <w:r>
+        <w:rPr>
+          <w:lang w:val="en-GB"/>
+        </w:rPr>
+        <w:lastRenderedPageBreak/>
+        <w:t xml:space="preserve">The failure detection of the coordinator, triggered by timers </w:t>
+      </w:r>
+      <w:proofErr w:type="gramStart"/>
+      <w:r>
+        <w:rPr>
+          <w:lang w:val="en-GB"/>
+        </w:rPr>
+        <w:t>awaiting</w:t>
+      </w:r>
+      <w:proofErr w:type="gramEnd"/>
+      <w:r>
+        <w:rPr>
+          <w:lang w:val="en-GB"/>
+        </w:rPr>
+        <w:t xml:space="preserve"> for a WRITEOK or a heartbeat message (as explained above), makes the replica initiate the election process. Note that many replicas could detect the failure of the coordinator at </w:t>
+      </w:r>
+      <w:proofErr w:type="gramStart"/>
+      <w:r>
+        <w:rPr>
+          <w:lang w:val="en-GB"/>
+        </w:rPr>
+        <w:t>more or less the</w:t>
+      </w:r>
+      <w:proofErr w:type="gramEnd"/>
+      <w:r>
+        <w:rPr>
+          <w:lang w:val="en-GB"/>
+        </w:rPr>
+        <w:t xml:space="preserve"> same time, thus initiate the election together, but this will not be a problem for the convergence of the algorithm. The initialization consists in the following steps:</w:t>
+      </w:r>
+    </w:p>
+    <w:p>
+      <w:pPr>
+        <w:pStyle w:val="Paragrafoelenco"/>
+        <w:numPr>
+          <w:ilvl w:val="0"/>
+          <w:numId w:val="1"/>
+        </w:numPr>
+        <w:rPr>
+          <w:lang w:val="en-GB"/>
+        </w:rPr>
+      </w:pPr>
+      <w:r>
+        <w:rPr>
+          <w:lang w:val="en-GB"/>
+        </w:rPr>
+        <w:t>C</w:t>
+      </w:r>
+      <w:r>
+        <w:rPr>
+          <w:lang w:val="en-GB"/>
+        </w:rPr>
+        <w:t>ance</w:t>
+      </w:r>
+      <w:r>
+        <w:rPr>
+          <w:lang w:val="en-GB"/>
+        </w:rPr>
+        <w:t>l timer for heartbeat and potential timers for pending updates</w:t>
+      </w:r>
+    </w:p>
+    <w:p>
+      <w:pPr>
+        <w:pStyle w:val="Paragrafoelenco"/>
+        <w:numPr>
+          <w:ilvl w:val="0"/>
+          <w:numId w:val="1"/>
+        </w:numPr>
+        <w:rPr>
+          <w:lang w:val="en-GB"/>
+        </w:rPr>
+      </w:pPr>
+      <w:r>
+        <w:rPr>
+          <w:lang w:val="en-GB"/>
+        </w:rPr>
+        <w:t>Initiate timer to detect the total failure of the election process</w:t>
+      </w:r>
+      <w:r>
+        <w:rPr>
+          <w:rStyle w:val="Rimandonotaapidipagina"/>
+          <w:lang w:val="en-GB"/>
+        </w:rPr>
+        <w:footnoteReference w:id="3"/>
+      </w:r>
+      <w:r>
+        <w:rPr>
+          <w:lang w:val="en-GB"/>
+        </w:rPr>
+        <w:t xml:space="preserve"> </w:t>
+      </w:r>
+    </w:p>
+    <w:p>
+      <w:pPr>
+        <w:pStyle w:val="Paragrafoelenco"/>
+        <w:numPr>
+          <w:ilvl w:val="0"/>
+          <w:numId w:val="1"/>
+        </w:numPr>
+        <w:rPr>
+          <w:lang w:val="en-GB"/>
+        </w:rPr>
+      </w:pPr>
+      <w:r>
+        <w:rPr>
+          <w:lang w:val="en-GB"/>
+        </w:rPr>
+        <w:t>Reset internal counter of ids for election message that will need to be sent</w:t>
+      </w:r>
+    </w:p>
+    <w:p>
+      <w:pPr>
+        <w:pStyle w:val="Paragrafoelenco"/>
+        <w:numPr>
+          <w:ilvl w:val="0"/>
+          <w:numId w:val="1"/>
+        </w:numPr>
+        <w:rPr>
+          <w:lang w:val="en-GB"/>
+        </w:rPr>
+      </w:pPr>
+      <w:r>
+        <w:rPr>
+          <w:lang w:val="en-GB"/>
+        </w:rPr>
+        <w:t>Put itself in election mode (set up the value of the corresponding flag)</w:t>
+      </w:r>
+    </w:p>
+    <w:p>
+      <w:pPr>
+        <w:pStyle w:val="Paragrafoelenco"/>
+        <w:numPr>
+          <w:ilvl w:val="0"/>
+          <w:numId w:val="1"/>
+        </w:numPr>
+        <w:rPr>
+          <w:lang w:val="en-GB"/>
+        </w:rPr>
+      </w:pPr>
+      <w:r>
+        <w:rPr>
+          <w:lang w:val="en-GB"/>
+        </w:rPr>
+        <w:t>Sends the first ELECTION message to the following replica in the overlay ring</w:t>
+      </w:r>
+      <w:r>
+        <w:rPr>
+          <w:rStyle w:val="Rimandonotaapidipagina"/>
+          <w:lang w:val="en-GB"/>
+        </w:rPr>
+        <w:footnoteReference w:id="4"/>
+      </w:r>
+      <w:r>
+        <w:rPr>
+          <w:lang w:val="en-GB"/>
+        </w:rPr>
+        <w:t xml:space="preserve"> packed up with the potential pending updates and the reference to itself as candidate</w:t>
+      </w:r>
+      <w:r>
+        <w:rPr>
+          <w:lang w:val="en-GB"/>
+        </w:rPr>
+        <w:t>, setting up the timer ensuring the future receive of the ACK for this ELECTION message</w:t>
+      </w:r>
+    </w:p>
+    <w:p>
+      <w:pPr>
+        <w:rPr>
+          <w:lang w:val="en-GB"/>
+        </w:rPr>
+      </w:pPr>
+      <w:r>
+        <w:rPr>
+          <w:lang w:val="en-GB"/>
+        </w:rPr>
+        <w:t xml:space="preserve">All these first steps are performed also when any non-faulty replica receives an election message and it’s not been in election mode yet. </w:t>
+      </w:r>
+      <w:proofErr w:type="gramStart"/>
+      <w:r>
+        <w:rPr>
+          <w:lang w:val="en-GB"/>
+        </w:rPr>
+        <w:t>Actually</w:t>
+      </w:r>
+      <w:r>
+        <w:rPr>
+          <w:lang w:val="en-GB"/>
+        </w:rPr>
+        <w:t>,</w:t>
+      </w:r>
+      <w:r>
+        <w:rPr>
+          <w:lang w:val="en-GB"/>
+        </w:rPr>
+        <w:t xml:space="preserve"> </w:t>
+      </w:r>
+      <w:r>
+        <w:rPr>
+          <w:lang w:val="en-GB"/>
+        </w:rPr>
+        <w:t>in</w:t>
+      </w:r>
+      <w:proofErr w:type="gramEnd"/>
+      <w:r>
+        <w:rPr>
+          <w:lang w:val="en-GB"/>
+        </w:rPr>
+        <w:t xml:space="preserve"> this case </w:t>
+      </w:r>
+      <w:r>
+        <w:rPr>
+          <w:lang w:val="en-GB"/>
+        </w:rPr>
+        <w:t xml:space="preserve">the forwarding of the ELECTION message requires an articulated and well thought set of checks to take into account all the different scenarios and packed </w:t>
+      </w:r>
+      <w:r>
+        <w:rPr>
+          <w:lang w:val="en-GB"/>
+        </w:rPr>
+        <w:t xml:space="preserve">it </w:t>
+      </w:r>
+      <w:r>
+        <w:rPr>
+          <w:lang w:val="en-GB"/>
+        </w:rPr>
+        <w:t xml:space="preserve">up accordingly. </w:t>
+      </w:r>
+      <w:r>
+        <w:rPr>
+          <w:lang w:val="en-GB"/>
+        </w:rPr>
+        <w:t>Let’s get more into the details:</w:t>
+      </w:r>
+    </w:p>
+    <w:p>
+      <w:pPr>
+        <w:pStyle w:val="Paragrafoelenco"/>
+        <w:numPr>
+          <w:ilvl w:val="0"/>
+          <w:numId w:val="1"/>
+        </w:numPr>
+        <w:rPr>
+          <w:lang w:val="en-GB"/>
+        </w:rPr>
+      </w:pPr>
+      <w:r>
+        <w:rPr>
+          <w:lang w:val="en-GB"/>
+        </w:rPr>
+        <w:t xml:space="preserve">If the ELECTION message has already performed a round and the replica which is receiving is a plausible candidate and has the highest ID among those, the </w:t>
+      </w:r>
+      <w:r>
+        <w:rPr>
+          <w:lang w:val="en-GB"/>
+        </w:rPr>
+        <w:t>SYNCHRONIZATION</w:t>
+      </w:r>
+      <w:r>
+        <w:rPr>
+          <w:lang w:val="en-GB"/>
+        </w:rPr>
+        <w:t xml:space="preserve"> process can begin, otherwise the message will be just passed to the next one and eventually will reach the candidate with the higher ID;</w:t>
+      </w:r>
+    </w:p>
+    <w:p>
+      <w:pPr>
+        <w:pStyle w:val="Paragrafoelenco"/>
+        <w:numPr>
+          <w:ilvl w:val="0"/>
+          <w:numId w:val="1"/>
+        </w:numPr>
+        <w:rPr>
+          <w:lang w:val="en-GB"/>
+        </w:rPr>
+      </w:pPr>
+      <w:r>
+        <w:rPr>
+          <w:lang w:val="en-GB"/>
+        </w:rPr>
+        <w:t>Otherwise, the ELECTION message</w:t>
+      </w:r>
+      <w:r>
+        <w:rPr>
+          <w:lang w:val="en-GB"/>
+        </w:rPr>
+        <w:t xml:space="preserve"> needs to be passed along and, in case, repacked accordingly:</w:t>
+      </w:r>
+    </w:p>
+    <w:p>
+      <w:pPr>
+        <w:pStyle w:val="Paragrafoelenco"/>
+        <w:numPr>
+          <w:ilvl w:val="1"/>
+          <w:numId w:val="1"/>
+        </w:numPr>
+        <w:rPr>
+          <w:lang w:val="en-GB"/>
+        </w:rPr>
+      </w:pPr>
+      <w:r>
+        <w:rPr>
+          <w:lang w:val="en-GB"/>
+        </w:rPr>
+        <w:t>If the replica has no pending updates to perform and the ELECTION message as well doesn’t present any last update OR if the replica’s most recent pending update is equal to the one in the ELECTION message, the replica will just add itself to the list of possible candidates;</w:t>
+      </w:r>
+    </w:p>
+    <w:p>
+      <w:pPr>
+        <w:pStyle w:val="Paragrafoelenco"/>
+        <w:numPr>
+          <w:ilvl w:val="1"/>
+          <w:numId w:val="1"/>
+        </w:numPr>
+        <w:rPr>
+          <w:lang w:val="en-GB"/>
+        </w:rPr>
+      </w:pPr>
+      <w:r>
+        <w:rPr>
+          <w:lang w:val="en-GB"/>
+        </w:rPr>
+        <w:t>If the replica has pending updates to perform, while in the ELECTION message there is no sign of the most recent one OR it is older than the most recent one within the replica’s pending update list, the replica will refresh the entire list of possible candidates by just putting itself and a reference to its most recent pending update;</w:t>
+      </w:r>
+    </w:p>
+    <w:p>
+      <w:pPr>
+        <w:pStyle w:val="Paragrafoelenco"/>
+        <w:numPr>
+          <w:ilvl w:val="1"/>
+          <w:numId w:val="1"/>
+        </w:numPr>
+        <w:rPr>
+          <w:lang w:val="en-GB"/>
+        </w:rPr>
+      </w:pPr>
+      <w:r>
+        <w:rPr>
+          <w:lang w:val="en-GB"/>
+        </w:rPr>
+        <w:t>If the replica has no pending updates to perform and the ELECTION message has OR if the most recent one within the replica</w:t>
+      </w:r>
+      <w:r>
+        <w:rPr>
+          <w:lang w:val="en-GB"/>
+        </w:rPr>
+        <w:t>’s list is older than the one in the ELECTION message, the replica will just pass along the message.</w:t>
+      </w:r>
+    </w:p>
+    <w:p>
+      <w:pPr>
+        <w:rPr>
+          <w:lang w:val="en-GB"/>
+        </w:rPr>
+      </w:pPr>
+      <w:r>
+        <w:rPr>
+          <w:lang w:val="en-GB"/>
+        </w:rPr>
+        <w:t xml:space="preserve">In any case, after sending an ELECTION message a specific timer will be set up and inserted in the hashmap using as key its ID which has a meaning </w:t>
       </w:r>
       <w:proofErr w:type="spellStart"/>
       <w:r>
         <w:rPr>
           <w:lang w:val="en-GB"/>
         </w:rPr>
-        <w:t>che</w:t>
+        <w:t>wrt</w:t>
       </w:r>
       <w:proofErr w:type="spellEnd"/>
       <w:r>
         <w:rPr>
           <w:lang w:val="en-GB"/>
         </w:rPr>
-        <w:t xml:space="preserve"> porta </w:t>
-      </w:r>
-      <w:proofErr w:type="spellStart"/>
-      <w:r>
-        <w:rPr>
-          <w:lang w:val="en-GB"/>
-        </w:rPr>
-        <w:t>all’update</w:t>
-      </w:r>
-      <w:proofErr w:type="spellEnd"/>
-    </w:p>
-    <w:p>
-      <w:pPr>
-        <w:rPr>
-          <w:lang w:val="en-GB"/>
-        </w:rPr>
-      </w:pPr>
-      <w:r>
-        <w:rPr>
-          <w:lang w:val="en-GB"/>
-        </w:rPr>
-        <w:t xml:space="preserve">As </w:t>
-      </w:r>
-      <w:r>
-        <w:rPr>
-          <w:lang w:val="en-GB"/>
-        </w:rPr>
-        <w:t xml:space="preserve">per project’s requirements, </w:t>
-      </w:r>
-      <w:r>
-        <w:rPr>
-          <w:lang w:val="en-GB"/>
-        </w:rPr>
-        <w:t>all</w:t>
-      </w:r>
-      <w:r>
-        <w:rPr>
-          <w:lang w:val="en-GB"/>
-        </w:rPr>
-        <w:t xml:space="preserve"> non-faulty</w:t>
-      </w:r>
-      <w:r>
-        <w:rPr>
-          <w:lang w:val="en-GB"/>
-        </w:rPr>
-        <w:t xml:space="preserve"> </w:t>
-      </w:r>
-      <w:r>
-        <w:rPr>
-          <w:lang w:val="en-GB"/>
-        </w:rPr>
-        <w:t>replicas respond to read requests with th</w:t>
-      </w:r>
-      <w:r>
-        <w:rPr>
-          <w:lang w:val="en-GB"/>
-        </w:rPr>
-        <w:t xml:space="preserve">eir current stored value, without the need of further interaction. </w:t>
-      </w:r>
-      <w:r>
-        <w:rPr>
-          <w:lang w:val="en-GB"/>
-        </w:rPr>
-        <w:t xml:space="preserve">Write requests are instead more complex and require the forwarding of </w:t>
-      </w:r>
-      <w:r>
-        <w:rPr>
-          <w:lang w:val="en-GB"/>
-        </w:rPr>
-        <w:t xml:space="preserve">the request itself to the coordinator </w:t>
+        <w:t xml:space="preserve">. the sender and can be cancelled when the latter receives the ELECTION_ACK message for it (this can be indeed recognized through the ID). If the timeout is triggered, the following replica within the ring will be considered crashed and the same ELECTION message (different ID) </w:t>
+      </w:r>
+      <w:proofErr w:type="gramStart"/>
+      <w:r>
+        <w:rPr>
+          <w:lang w:val="en-GB"/>
+        </w:rPr>
+        <w:t>has to</w:t>
+      </w:r>
+      <w:proofErr w:type="gramEnd"/>
+      <w:r>
+        <w:rPr>
+          <w:lang w:val="en-GB"/>
+        </w:rPr>
+        <w:t xml:space="preserve"> be forwarded to the next one. IDs, timers and hashmap need to be set accordingly.</w:t>
+      </w:r>
+    </w:p>
+    <w:p>
+      <w:pPr>
+        <w:rPr>
+          <w:lang w:val="en-GB"/>
+        </w:rPr>
+      </w:pPr>
+      <w:r>
+        <w:rPr>
+          <w:lang w:val="en-GB"/>
+        </w:rPr>
+        <w:t xml:space="preserve">When the replica will recognize itself as the best candidate after a complete round of ELECTION, it’ll put itself to synchronization mode and broadcast the SYNCHRONIZATION message: containing all the pending updates that need to be </w:t>
+      </w:r>
+      <w:r>
+        <w:rPr>
+          <w:lang w:val="en-GB"/>
+        </w:rPr>
+        <w:t>performed</w:t>
+      </w:r>
+      <w:r>
+        <w:rPr>
+          <w:lang w:val="en-GB"/>
+        </w:rPr>
+        <w:t xml:space="preserve"> before stepping into the next epoch in which </w:t>
+      </w:r>
+      <w:r>
+        <w:rPr>
+          <w:lang w:val="en-GB"/>
+        </w:rPr>
+        <w:t>the very same replica will be the coordinator. Upon the receiving of the synchronization message, all the replicas will adjust the heartbeat timer, updates to be delivered, coordinator flag and references, current value to be stored and current epoch accordingly. Election and synchronization session will be considered complete.</w:t>
       </w:r>
       <w:bookmarkStart w:id="0" w:name="_GoBack"/>
       <w:bookmarkEnd w:id="0"/>
-    </w:p>
-    <w:p>
-      <w:pPr>
-        <w:pStyle w:val="Titolo3"/>
-        <w:rPr>
-          <w:lang w:val="en-GB"/>
-        </w:rPr>
-      </w:pPr>
-      <w:r>
-        <w:rPr>
-          <w:lang w:val="en-GB"/>
-        </w:rPr>
-        <w:t>Update</w:t>
-      </w:r>
-    </w:p>
-    <w:p>
-      <w:pPr>
-        <w:rPr>
-          <w:lang w:val="en-GB"/>
-        </w:rPr>
-      </w:pPr>
-      <w:proofErr w:type="spellStart"/>
-      <w:r>
-        <w:rPr>
-          <w:lang w:val="en-GB"/>
-        </w:rPr>
-        <w:t>Upd</w:t>
-      </w:r>
-      <w:proofErr w:type="spellEnd"/>
-      <w:r>
-        <w:rPr>
-          <w:lang w:val="en-GB"/>
-        </w:rPr>
-        <w:t xml:space="preserve">, </w:t>
-      </w:r>
-      <w:proofErr w:type="spellStart"/>
-      <w:r>
-        <w:rPr>
-          <w:lang w:val="en-GB"/>
-        </w:rPr>
-        <w:t>upack</w:t>
-      </w:r>
-      <w:proofErr w:type="spellEnd"/>
-      <w:r>
-        <w:rPr>
-          <w:lang w:val="en-GB"/>
-        </w:rPr>
-        <w:t xml:space="preserve">, </w:t>
-      </w:r>
-      <w:proofErr w:type="spellStart"/>
-      <w:r>
-        <w:rPr>
-          <w:lang w:val="en-GB"/>
-        </w:rPr>
-        <w:t>writeok</w:t>
-      </w:r>
-      <w:proofErr w:type="spellEnd"/>
-      <w:r>
-        <w:rPr>
-          <w:lang w:val="en-GB"/>
-        </w:rPr>
-        <w:t>… t</w:t>
-      </w:r>
-      <w:r>
-        <w:rPr>
-          <w:lang w:val="en-GB"/>
-        </w:rPr>
-        <w:t>imer</w:t>
-      </w:r>
-    </w:p>
-    <w:p>
-      <w:pPr>
-        <w:pStyle w:val="Titolo3"/>
-        <w:rPr>
-          <w:lang w:val="en-GB"/>
-        </w:rPr>
-      </w:pPr>
-      <w:r>
-        <w:rPr>
-          <w:lang w:val="en-GB"/>
-        </w:rPr>
-        <w:t>Heartbeat</w:t>
-      </w:r>
-    </w:p>
-    <w:p>
-      <w:pPr>
-        <w:rPr>
-          <w:lang w:val="en-GB"/>
-        </w:rPr>
-      </w:pPr>
-      <w:r>
-        <w:rPr>
-          <w:lang w:val="en-GB"/>
-        </w:rPr>
-        <w:t>Heartbeat send / listen….</w:t>
-      </w:r>
-    </w:p>
-    <w:p>
-      <w:pPr>
-        <w:pStyle w:val="Titolo3"/>
-        <w:rPr>
-          <w:lang w:val="en-GB"/>
-        </w:rPr>
-      </w:pPr>
-      <w:r>
-        <w:rPr>
-          <w:lang w:val="en-GB"/>
-        </w:rPr>
-        <w:t>Crash and election</w:t>
-      </w:r>
-    </w:p>
-    <w:p>
-      <w:pPr>
-        <w:rPr>
-          <w:lang w:val="en-GB"/>
-        </w:rPr>
-      </w:pPr>
-      <w:proofErr w:type="spellStart"/>
-      <w:r>
-        <w:rPr>
-          <w:lang w:val="en-GB"/>
-        </w:rPr>
-        <w:t>Sda</w:t>
-      </w:r>
-      <w:proofErr w:type="spellEnd"/>
-    </w:p>
-    <w:p>
-      <w:pPr>
-        <w:pStyle w:val="Titolo1"/>
-        <w:rPr>
-          <w:lang w:val="en-GB"/>
-        </w:rPr>
-      </w:pPr>
-      <w:r>
-        <w:rPr>
-          <w:lang w:val="en-GB"/>
-        </w:rPr>
-        <w:t>Conclusion</w:t>
-      </w:r>
-    </w:p>
-    <w:p>
-      <w:pPr>
-        <w:rPr>
-          <w:lang w:val="en-GB"/>
-        </w:rPr>
-      </w:pPr>
-    </w:p>
-    <w:p>
-      <w:pPr>
-        <w:rPr>
-          <w:lang w:val="en-GB"/>
-        </w:rPr>
-      </w:pPr>
-    </w:p>
-    <w:p>
-      <w:pPr>
-        <w:rPr>
-          <w:rFonts w:ascii="Consolas" w:hAnsi="Consolas" w:cs="CMR9"/>
-          <w:sz w:val="18"/>
-          <w:szCs w:val="18"/>
-          <w:lang w:val="en-GB"/>
-        </w:rPr>
-      </w:pPr>
-      <w:r>
-        <w:rPr>
-          <w:rFonts w:ascii="Consolas" w:hAnsi="Consolas" w:cs="CMR9"/>
-          <w:sz w:val="18"/>
-          <w:szCs w:val="18"/>
-          <w:lang w:val="en-GB"/>
-        </w:rPr>
-        <w:t xml:space="preserve"> </w:t>
-      </w:r>
-    </w:p>
-    <w:p>
-      <w:pPr>
-        <w:rPr>
-          <w:lang w:val="en-GB"/>
-        </w:rPr>
-      </w:pPr>
     </w:p>
     <w:sectPr>
       <w:pgSz w:w="11906" w:h="16838"/>
@@ -1394,8 +1767,277 @@
 </w:document>
 </file>
 
+<file path=word/endnotes.xml><?xml version="1.0" encoding="utf-8"?>
+<w:endnotes xmlns:wpc="http://schemas.microsoft.com/office/word/2010/wordprocessingCanvas" xmlns:cx="http://schemas.microsoft.com/office/drawing/2014/chartex" xmlns:cx1="http://schemas.microsoft.com/office/drawing/2015/9/8/chartex" xmlns:cx2="http://schemas.microsoft.com/office/drawing/2015/10/21/chartex" xmlns:cx3="http://schemas.microsoft.com/office/drawing/2016/5/9/chartex" xmlns:cx4="http://schemas.microsoft.com/office/drawing/2016/5/10/chartex" xmlns:cx5="http://schemas.microsoft.com/office/drawing/2016/5/11/chartex" xmlns:cx6="http://schemas.microsoft.com/office/drawing/2016/5/12/chartex" xmlns:cx7="http://schemas.microsoft.com/office/drawing/2016/5/13/chartex" xmlns:cx8="http://schemas.microsoft.com/office/drawing/2016/5/14/chartex" xmlns:mc="http://schemas.openxmlformats.org/markup-compatibility/2006" xmlns:aink="http://schemas.microsoft.com/office/drawing/2016/ink" xmlns:am3d="http://schemas.microsoft.com/office/drawing/2017/model3d" xmlns:o="urn:schemas-microsoft-com:office:office" xmlns:r="http://schemas.openxmlformats.org/officeDocument/2006/relationships" xmlns:m="http://schemas.openxmlformats.org/officeDocument/2006/math" xmlns:v="urn:schemas-microsoft-com:vml" xmlns:wp14="http://schemas.microsoft.com/office/word/2010/wordprocessingDrawing" xmlns:wp="http://schemas.openxmlformats.org/drawingml/2006/wordprocessingDrawing" xmlns:w10="urn:schemas-microsoft-com:office:word" xmlns:w="http://schemas.openxmlformats.org/wordprocessingml/2006/main" xmlns:w14="http://schemas.microsoft.com/office/word/2010/wordml" xmlns:w15="http://schemas.microsoft.com/office/word/2012/wordml" xmlns:w16cid="http://schemas.microsoft.com/office/word/2016/wordml/cid" xmlns:w16se="http://schemas.microsoft.com/office/word/2015/wordml/symex" xmlns:wpg="http://schemas.microsoft.com/office/word/2010/wordprocessingGroup" xmlns:wpi="http://schemas.microsoft.com/office/word/2010/wordprocessingInk" xmlns:wne="http://schemas.microsoft.com/office/word/2006/wordml" xmlns:wps="http://schemas.microsoft.com/office/word/2010/wordprocessingShape" mc:Ignorable="w14 w15 w16se w16cid wp14">
+  <w:endnote w:type="separator" w:id="-1">
+    <w:p>
+      <w:pPr>
+        <w:spacing w:after="0" w:line="240" w:lineRule="auto"/>
+      </w:pPr>
+      <w:r>
+        <w:separator/>
+      </w:r>
+    </w:p>
+  </w:endnote>
+  <w:endnote w:type="continuationSeparator" w:id="0">
+    <w:p>
+      <w:pPr>
+        <w:spacing w:after="0" w:line="240" w:lineRule="auto"/>
+      </w:pPr>
+      <w:r>
+        <w:continuationSeparator/>
+      </w:r>
+    </w:p>
+  </w:endnote>
+</w:endnotes>
+</file>
+
+<file path=word/footnotes.xml><?xml version="1.0" encoding="utf-8"?>
+<w:footnotes xmlns:wpc="http://schemas.microsoft.com/office/word/2010/wordprocessingCanvas" xmlns:cx="http://schemas.microsoft.com/office/drawing/2014/chartex" xmlns:cx1="http://schemas.microsoft.com/office/drawing/2015/9/8/chartex" xmlns:cx2="http://schemas.microsoft.com/office/drawing/2015/10/21/chartex" xmlns:cx3="http://schemas.microsoft.com/office/drawing/2016/5/9/chartex" xmlns:cx4="http://schemas.microsoft.com/office/drawing/2016/5/10/chartex" xmlns:cx5="http://schemas.microsoft.com/office/drawing/2016/5/11/chartex" xmlns:cx6="http://schemas.microsoft.com/office/drawing/2016/5/12/chartex" xmlns:cx7="http://schemas.microsoft.com/office/drawing/2016/5/13/chartex" xmlns:cx8="http://schemas.microsoft.com/office/drawing/2016/5/14/chartex" xmlns:mc="http://schemas.openxmlformats.org/markup-compatibility/2006" xmlns:aink="http://schemas.microsoft.com/office/drawing/2016/ink" xmlns:am3d="http://schemas.microsoft.com/office/drawing/2017/model3d" xmlns:o="urn:schemas-microsoft-com:office:office" xmlns:r="http://schemas.openxmlformats.org/officeDocument/2006/relationships" xmlns:m="http://schemas.openxmlformats.org/officeDocument/2006/math" xmlns:v="urn:schemas-microsoft-com:vml" xmlns:wp14="http://schemas.microsoft.com/office/word/2010/wordprocessingDrawing" xmlns:wp="http://schemas.openxmlformats.org/drawingml/2006/wordprocessingDrawing" xmlns:w10="urn:schemas-microsoft-com:office:word" xmlns:w="http://schemas.openxmlformats.org/wordprocessingml/2006/main" xmlns:w14="http://schemas.microsoft.com/office/word/2010/wordml" xmlns:w15="http://schemas.microsoft.com/office/word/2012/wordml" xmlns:w16cid="http://schemas.microsoft.com/office/word/2016/wordml/cid" xmlns:w16se="http://schemas.microsoft.com/office/word/2015/wordml/symex" xmlns:wpg="http://schemas.microsoft.com/office/word/2010/wordprocessingGroup" xmlns:wpi="http://schemas.microsoft.com/office/word/2010/wordprocessingInk" xmlns:wne="http://schemas.microsoft.com/office/word/2006/wordml" xmlns:wps="http://schemas.microsoft.com/office/word/2010/wordprocessingShape" mc:Ignorable="w14 w15 w16se w16cid wp14">
+  <w:footnote w:type="separator" w:id="-1">
+    <w:p>
+      <w:pPr>
+        <w:spacing w:after="0" w:line="240" w:lineRule="auto"/>
+      </w:pPr>
+      <w:r>
+        <w:separator/>
+      </w:r>
+    </w:p>
+  </w:footnote>
+  <w:footnote w:type="continuationSeparator" w:id="0">
+    <w:p>
+      <w:pPr>
+        <w:spacing w:after="0" w:line="240" w:lineRule="auto"/>
+      </w:pPr>
+      <w:r>
+        <w:continuationSeparator/>
+      </w:r>
+    </w:p>
+  </w:footnote>
+  <w:footnote w:id="1">
+    <w:p>
+      <w:pPr>
+        <w:pStyle w:val="Testonotaapidipagina"/>
+        <w:rPr>
+          <w:lang w:val="en-GB"/>
+        </w:rPr>
+      </w:pPr>
+      <w:r>
+        <w:rPr>
+          <w:rStyle w:val="Rimandonotaapidipagina"/>
+          <w:lang w:val="en-GB"/>
+        </w:rPr>
+        <w:footnoteRef/>
+      </w:r>
+      <w:r>
+        <w:rPr>
+          <w:lang w:val="en-GB"/>
+        </w:rPr>
+        <w:t xml:space="preserve"> Note that the coordinator sends the UPDATE also to itself, so the handling of this message is symmetric and universal to all the replicas (e.g. responding back with the UPDATEACK and adding it to the pending updates)</w:t>
+      </w:r>
+    </w:p>
+  </w:footnote>
+  <w:footnote w:id="2">
+    <w:p>
+      <w:pPr>
+        <w:pStyle w:val="Testonotaapidipagina"/>
+        <w:rPr>
+          <w:lang w:val="en-GB"/>
+        </w:rPr>
+      </w:pPr>
+      <w:r>
+        <w:rPr>
+          <w:rStyle w:val="Rimandonotaapidipagina"/>
+          <w:lang w:val="en-GB"/>
+        </w:rPr>
+        <w:footnoteRef/>
+      </w:r>
+      <w:r>
+        <w:rPr>
+          <w:lang w:val="en-GB"/>
+        </w:rPr>
+        <w:t xml:space="preserve"> Just the unfortunate client actor which randomly selects a crashed replica for the request will notice it</w:t>
+      </w:r>
+    </w:p>
+  </w:footnote>
+  <w:footnote w:id="3">
+    <w:p>
+      <w:pPr>
+        <w:pStyle w:val="Testonotaapidipagina"/>
+        <w:rPr>
+          <w:lang w:val="en-GB"/>
+        </w:rPr>
+      </w:pPr>
+      <w:r>
+        <w:rPr>
+          <w:rStyle w:val="Rimandonotaapidipagina"/>
+          <w:lang w:val="en-GB"/>
+        </w:rPr>
+        <w:footnoteRef/>
+      </w:r>
+      <w:r>
+        <w:rPr>
+          <w:lang w:val="en-GB"/>
+        </w:rPr>
+        <w:t xml:space="preserve"> Note that this will have</w:t>
+      </w:r>
+      <w:r>
+        <w:rPr>
+          <w:lang w:val="en-GB"/>
+        </w:rPr>
+        <w:t xml:space="preserve"> a time proportional to the number of replicas in order to be an appropriate value</w:t>
+      </w:r>
+    </w:p>
+  </w:footnote>
+  <w:footnote w:id="4">
+    <w:p>
+      <w:pPr>
+        <w:pStyle w:val="Testonotaapidipagina"/>
+        <w:rPr>
+          <w:lang w:val="en-GB"/>
+        </w:rPr>
+      </w:pPr>
+      <w:r>
+        <w:rPr>
+          <w:rStyle w:val="Rimandonotaapidipagina"/>
+        </w:rPr>
+        <w:footnoteRef/>
+      </w:r>
+      <w:r>
+        <w:rPr>
+          <w:lang w:val="en-GB"/>
+        </w:rPr>
+        <w:t xml:space="preserve"> Selection of the following is p</w:t>
+      </w:r>
+      <w:r>
+        <w:rPr>
+          <w:lang w:val="en-GB"/>
+        </w:rPr>
+        <w:t>erformed by considering their ids, skipping the coordinator for this epoch (because if we’re in an election, it is crashed for sure)</w:t>
+      </w:r>
+    </w:p>
+  </w:footnote>
+</w:footnotes>
+</file>
+
 <file path=word/numbering.xml><?xml version="1.0" encoding="utf-8"?>
-<w:numbering xmlns:wpc="http://schemas.microsoft.com/office/word/2010/wordprocessingCanvas" xmlns:cx="http://schemas.microsoft.com/office/drawing/2014/chartex" xmlns:cx1="http://schemas.microsoft.com/office/drawing/2015/9/8/chartex" xmlns:cx2="http://schemas.microsoft.com/office/drawing/2015/10/21/chartex" xmlns:cx3="http://schemas.microsoft.com/office/drawing/2016/5/9/chartex" xmlns:cx4="http://schemas.microsoft.com/office/drawing/2016/5/10/chartex" xmlns:cx5="http://schemas.microsoft.com/office/drawing/2016/5/11/chartex" xmlns:cx6="http://schemas.microsoft.com/office/drawing/2016/5/12/chartex" xmlns:cx7="http://schemas.microsoft.com/office/drawing/2016/5/13/chartex" xmlns:cx8="http://schemas.microsoft.com/office/drawing/2016/5/14/chartex" xmlns:mc="http://schemas.openxmlformats.org/markup-compatibility/2006" xmlns:aink="http://schemas.microsoft.com/office/drawing/2016/ink" xmlns:am3d="http://schemas.microsoft.com/office/drawing/2017/model3d" xmlns:o="urn:schemas-microsoft-com:office:office" xmlns:r="http://schemas.openxmlformats.org/officeDocument/2006/relationships" xmlns:m="http://schemas.openxmlformats.org/officeDocument/2006/math" xmlns:v="urn:schemas-microsoft-com:vml" xmlns:wp14="http://schemas.microsoft.com/office/word/2010/wordprocessingDrawing" xmlns:wp="http://schemas.openxmlformats.org/drawingml/2006/wordprocessingDrawing" xmlns:w10="urn:schemas-microsoft-com:office:word" xmlns:w="http://schemas.openxmlformats.org/wordprocessingml/2006/main" xmlns:w14="http://schemas.microsoft.com/office/word/2010/wordml" xmlns:w15="http://schemas.microsoft.com/office/word/2012/wordml" xmlns:w16cid="http://schemas.microsoft.com/office/word/2016/wordml/cid" xmlns:w16se="http://schemas.microsoft.com/office/word/2015/wordml/symex" xmlns:wpg="http://schemas.microsoft.com/office/word/2010/wordprocessingGroup" xmlns:wpi="http://schemas.microsoft.com/office/word/2010/wordprocessingInk" xmlns:wne="http://schemas.microsoft.com/office/word/2006/wordml" xmlns:wps="http://schemas.microsoft.com/office/word/2010/wordprocessingShape" mc:Ignorable="w14 w15 w16se w16cid wp14"/>
+<w:numbering xmlns:wpc="http://schemas.microsoft.com/office/word/2010/wordprocessingCanvas" xmlns:cx="http://schemas.microsoft.com/office/drawing/2014/chartex" xmlns:cx1="http://schemas.microsoft.com/office/drawing/2015/9/8/chartex" xmlns:cx2="http://schemas.microsoft.com/office/drawing/2015/10/21/chartex" xmlns:cx3="http://schemas.microsoft.com/office/drawing/2016/5/9/chartex" xmlns:cx4="http://schemas.microsoft.com/office/drawing/2016/5/10/chartex" xmlns:cx5="http://schemas.microsoft.com/office/drawing/2016/5/11/chartex" xmlns:cx6="http://schemas.microsoft.com/office/drawing/2016/5/12/chartex" xmlns:cx7="http://schemas.microsoft.com/office/drawing/2016/5/13/chartex" xmlns:cx8="http://schemas.microsoft.com/office/drawing/2016/5/14/chartex" xmlns:mc="http://schemas.openxmlformats.org/markup-compatibility/2006" xmlns:aink="http://schemas.microsoft.com/office/drawing/2016/ink" xmlns:am3d="http://schemas.microsoft.com/office/drawing/2017/model3d" xmlns:o="urn:schemas-microsoft-com:office:office" xmlns:r="http://schemas.openxmlformats.org/officeDocument/2006/relationships" xmlns:m="http://schemas.openxmlformats.org/officeDocument/2006/math" xmlns:v="urn:schemas-microsoft-com:vml" xmlns:wp14="http://schemas.microsoft.com/office/word/2010/wordprocessingDrawing" xmlns:wp="http://schemas.openxmlformats.org/drawingml/2006/wordprocessingDrawing" xmlns:w10="urn:schemas-microsoft-com:office:word" xmlns:w="http://schemas.openxmlformats.org/wordprocessingml/2006/main" xmlns:w14="http://schemas.microsoft.com/office/word/2010/wordml" xmlns:w15="http://schemas.microsoft.com/office/word/2012/wordml" xmlns:w16cid="http://schemas.microsoft.com/office/word/2016/wordml/cid" xmlns:w16se="http://schemas.microsoft.com/office/word/2015/wordml/symex" xmlns:wpg="http://schemas.microsoft.com/office/word/2010/wordprocessingGroup" xmlns:wpi="http://schemas.microsoft.com/office/word/2010/wordprocessingInk" xmlns:wne="http://schemas.microsoft.com/office/word/2006/wordml" xmlns:wps="http://schemas.microsoft.com/office/word/2010/wordprocessingShape" mc:Ignorable="w14 w15 w16se w16cid wp14">
+  <w:abstractNum w:abstractNumId="0" w15:restartNumberingAfterBreak="0">
+    <w:nsid w:val="7A9576F6"/>
+    <w:multiLevelType w:val="hybridMultilevel"/>
+    <w:tmpl w:val="E306F6AA"/>
+    <w:lvl w:ilvl="0" w:tplc="1124F404">
+      <w:numFmt w:val="bullet"/>
+      <w:lvlText w:val="-"/>
+      <w:lvlJc w:val="left"/>
+      <w:pPr>
+        <w:ind w:left="720" w:hanging="360"/>
+      </w:pPr>
+      <w:rPr>
+        <w:rFonts w:ascii="Calibri" w:eastAsiaTheme="minorHAnsi" w:hAnsi="Calibri" w:cs="Calibri" w:hint="default"/>
+      </w:rPr>
+    </w:lvl>
+    <w:lvl w:ilvl="1" w:tplc="04100003">
+      <w:start w:val="1"/>
+      <w:numFmt w:val="bullet"/>
+      <w:lvlText w:val="o"/>
+      <w:lvlJc w:val="left"/>
+      <w:pPr>
+        <w:ind w:left="1440" w:hanging="360"/>
+      </w:pPr>
+      <w:rPr>
+        <w:rFonts w:ascii="Courier New" w:hAnsi="Courier New" w:cs="Courier New" w:hint="default"/>
+      </w:rPr>
+    </w:lvl>
+    <w:lvl w:ilvl="2" w:tplc="04100005" w:tentative="1">
+      <w:start w:val="1"/>
+      <w:numFmt w:val="bullet"/>
+      <w:lvlText w:val=""/>
+      <w:lvlJc w:val="left"/>
+      <w:pPr>
+        <w:ind w:left="2160" w:hanging="360"/>
+      </w:pPr>
+      <w:rPr>
+        <w:rFonts w:ascii="Wingdings" w:hAnsi="Wingdings" w:hint="default"/>
+      </w:rPr>
+    </w:lvl>
+    <w:lvl w:ilvl="3" w:tplc="04100001" w:tentative="1">
+      <w:start w:val="1"/>
+      <w:numFmt w:val="bullet"/>
+      <w:lvlText w:val=""/>
+      <w:lvlJc w:val="left"/>
+      <w:pPr>
+        <w:ind w:left="2880" w:hanging="360"/>
+      </w:pPr>
+      <w:rPr>
+        <w:rFonts w:ascii="Symbol" w:hAnsi="Symbol" w:hint="default"/>
+      </w:rPr>
+    </w:lvl>
+    <w:lvl w:ilvl="4" w:tplc="04100003" w:tentative="1">
+      <w:start w:val="1"/>
+      <w:numFmt w:val="bullet"/>
+      <w:lvlText w:val="o"/>
+      <w:lvlJc w:val="left"/>
+      <w:pPr>
+        <w:ind w:left="3600" w:hanging="360"/>
+      </w:pPr>
+      <w:rPr>
+        <w:rFonts w:ascii="Courier New" w:hAnsi="Courier New" w:cs="Courier New" w:hint="default"/>
+      </w:rPr>
+    </w:lvl>
+    <w:lvl w:ilvl="5" w:tplc="04100005" w:tentative="1">
+      <w:start w:val="1"/>
+      <w:numFmt w:val="bullet"/>
+      <w:lvlText w:val=""/>
+      <w:lvlJc w:val="left"/>
+      <w:pPr>
+        <w:ind w:left="4320" w:hanging="360"/>
+      </w:pPr>
+      <w:rPr>
+        <w:rFonts w:ascii="Wingdings" w:hAnsi="Wingdings" w:hint="default"/>
+      </w:rPr>
+    </w:lvl>
+    <w:lvl w:ilvl="6" w:tplc="04100001" w:tentative="1">
+      <w:start w:val="1"/>
+      <w:numFmt w:val="bullet"/>
+      <w:lvlText w:val=""/>
+      <w:lvlJc w:val="left"/>
+      <w:pPr>
+        <w:ind w:left="5040" w:hanging="360"/>
+      </w:pPr>
+      <w:rPr>
+        <w:rFonts w:ascii="Symbol" w:hAnsi="Symbol" w:hint="default"/>
+      </w:rPr>
+    </w:lvl>
+    <w:lvl w:ilvl="7" w:tplc="04100003" w:tentative="1">
+      <w:start w:val="1"/>
+      <w:numFmt w:val="bullet"/>
+      <w:lvlText w:val="o"/>
+      <w:lvlJc w:val="left"/>
+      <w:pPr>
+        <w:ind w:left="5760" w:hanging="360"/>
+      </w:pPr>
+      <w:rPr>
+        <w:rFonts w:ascii="Courier New" w:hAnsi="Courier New" w:cs="Courier New" w:hint="default"/>
+      </w:rPr>
+    </w:lvl>
+    <w:lvl w:ilvl="8" w:tplc="04100005" w:tentative="1">
+      <w:start w:val="1"/>
+      <w:numFmt w:val="bullet"/>
+      <w:lvlText w:val=""/>
+      <w:lvlJc w:val="left"/>
+      <w:pPr>
+        <w:ind w:left="6480" w:hanging="360"/>
+      </w:pPr>
+      <w:rPr>
+        <w:rFonts w:ascii="Wingdings" w:hAnsi="Wingdings" w:hint="default"/>
+      </w:rPr>
+    </w:lvl>
+  </w:abstractNum>
+  <w:num w:numId="1">
+    <w:abstractNumId w:val="0"/>
+  </w:num>
+</w:numbering>
 </file>
 
 <file path=word/styles.xml><?xml version="1.0" encoding="utf-8"?>
@@ -1521,6 +2163,7 @@
     <w:lsdException w:name="HTML Sample" w:semiHidden="1" w:unhideWhenUsed="1"/>
     <w:lsdException w:name="HTML Typewriter" w:semiHidden="1" w:unhideWhenUsed="1"/>
     <w:lsdException w:name="HTML Variable" w:semiHidden="1" w:unhideWhenUsed="1"/>
+    <w:lsdException w:name="Normal Table" w:semiHidden="1" w:unhideWhenUsed="1"/>
     <w:lsdException w:name="annotation subject" w:semiHidden="1" w:unhideWhenUsed="1"/>
     <w:lsdException w:name="No List" w:semiHidden="1" w:unhideWhenUsed="1"/>
     <w:lsdException w:name="Outline List 1" w:semiHidden="1" w:unhideWhenUsed="1"/>
@@ -1567,8 +2210,10 @@
     <w:lsdException w:name="Table Subtle 2" w:semiHidden="1" w:unhideWhenUsed="1"/>
     <w:lsdException w:name="Table Web 1" w:semiHidden="1" w:unhideWhenUsed="1"/>
     <w:lsdException w:name="Table Web 2" w:semiHidden="1" w:unhideWhenUsed="1"/>
+    <w:lsdException w:name="Table Web 3" w:semiHidden="1" w:unhideWhenUsed="1"/>
     <w:lsdException w:name="Balloon Text" w:semiHidden="1" w:unhideWhenUsed="1"/>
     <w:lsdException w:name="Table Grid" w:uiPriority="39"/>
+    <w:lsdException w:name="Table Theme" w:semiHidden="1" w:unhideWhenUsed="1"/>
     <w:lsdException w:name="Placeholder Text" w:semiHidden="1"/>
     <w:lsdException w:name="No Spacing" w:uiPriority="1" w:qFormat="1"/>
     <w:lsdException w:name="Light Shading" w:uiPriority="60"/>
@@ -1960,6 +2605,56 @@
       <w:szCs w:val="24"/>
     </w:rPr>
   </w:style>
+  <w:style w:type="paragraph" w:styleId="Testonotaapidipagina">
+    <w:name w:val="footnote text"/>
+    <w:basedOn w:val="Normale"/>
+    <w:link w:val="TestonotaapidipaginaCarattere"/>
+    <w:uiPriority w:val="99"/>
+    <w:semiHidden/>
+    <w:unhideWhenUsed/>
+    <w:rsid w:val="001A0D24"/>
+    <w:pPr>
+      <w:spacing w:after="0" w:line="240" w:lineRule="auto"/>
+    </w:pPr>
+    <w:rPr>
+      <w:sz w:val="20"/>
+      <w:szCs w:val="20"/>
+    </w:rPr>
+  </w:style>
+  <w:style w:type="character" w:customStyle="1" w:styleId="TestonotaapidipaginaCarattere">
+    <w:name w:val="Testo nota a piè di pagina Carattere"/>
+    <w:basedOn w:val="Carpredefinitoparagrafo"/>
+    <w:link w:val="Testonotaapidipagina"/>
+    <w:uiPriority w:val="99"/>
+    <w:semiHidden/>
+    <w:rsid w:val="001A0D24"/>
+    <w:rPr>
+      <w:sz w:val="20"/>
+      <w:szCs w:val="20"/>
+    </w:rPr>
+  </w:style>
+  <w:style w:type="character" w:styleId="Rimandonotaapidipagina">
+    <w:name w:val="footnote reference"/>
+    <w:basedOn w:val="Carpredefinitoparagrafo"/>
+    <w:uiPriority w:val="99"/>
+    <w:semiHidden/>
+    <w:unhideWhenUsed/>
+    <w:rsid w:val="001A0D24"/>
+    <w:rPr>
+      <w:vertAlign w:val="superscript"/>
+    </w:rPr>
+  </w:style>
+  <w:style w:type="paragraph" w:styleId="Paragrafoelenco">
+    <w:name w:val="List Paragraph"/>
+    <w:basedOn w:val="Normale"/>
+    <w:uiPriority w:val="34"/>
+    <w:qFormat/>
+    <w:rsid w:val="000F64AC"/>
+    <w:pPr>
+      <w:ind w:left="720"/>
+      <w:contextualSpacing/>
+    </w:pPr>
+  </w:style>
 </w:styles>
 </file>
 
@@ -2256,4 +2951,16 @@
     </a:ext>
   </a:extLst>
 </a:theme>
+</file>
+
+<file path=customXml/item1.xml><?xml version="1.0" encoding="utf-8"?>
+<b:Sources xmlns:b="http://schemas.openxmlformats.org/officeDocument/2006/bibliography" xmlns="http://schemas.openxmlformats.org/officeDocument/2006/bibliography" SelectedStyle="\APASixthEditionOfficeOnline.xsl" StyleName="APA" Version="6"/>
+</file>
+
+<file path=customXml/itemProps1.xml><?xml version="1.0" encoding="utf-8"?>
+<ds:datastoreItem xmlns:ds="http://schemas.openxmlformats.org/officeDocument/2006/customXml" ds:itemID="{2EE979B8-5588-415A-8A20-FD7D5E0AC75F}">
+  <ds:schemaRefs>
+    <ds:schemaRef ds:uri="http://schemas.openxmlformats.org/officeDocument/2006/bibliography"/>
+  </ds:schemaRefs>
+</ds:datastoreItem>
 </file>
</xml_diff>

<commit_message>
Report completed + failed replicas marked
</commit_message>
<xml_diff>
--- a/DS1_report.docx
+++ b/DS1_report.docx
@@ -155,7 +155,7 @@
         <w:rPr>
           <w:lang w:val="en-GB"/>
         </w:rPr>
-        <w:t xml:space="preserve"> Details on how the protocol works are not dealt within this document and are taken for granted, since they are well explained in the requirements document produced by the teaching instructors.</w:t>
+        <w:t xml:space="preserve"> Details on how the protocol works are not dealt within this document and are taken for granted, since they are well explained in the requirements document.</w:t>
       </w:r>
     </w:p>
     <w:p>
@@ -262,7 +262,19 @@
         <w:rPr>
           <w:lang w:val="en-GB"/>
         </w:rPr>
-        <w:t xml:space="preserve"> Thus, whenever it sends a read or a write request, it cannot be sure its request is going to be fulfilled. </w:t>
+        <w:t xml:space="preserve"> Thus, whenever it sends a read or a write request, it cannot be sure </w:t>
+      </w:r>
+      <w:r>
+        <w:rPr>
+          <w:lang w:val="en-GB"/>
+        </w:rPr>
+        <w:t xml:space="preserve">whether </w:t>
+      </w:r>
+      <w:r>
+        <w:rPr>
+          <w:lang w:val="en-GB"/>
+        </w:rPr>
+        <w:t xml:space="preserve">its request is going to be fulfilled. </w:t>
       </w:r>
       <w:r>
         <w:rPr>
@@ -405,7 +417,16 @@
         <w:rPr>
           <w:lang w:val="en-GB"/>
         </w:rPr>
-        <w:t xml:space="preserve"> incrementing id</w:t>
+        <w:t xml:space="preserve"> incrementing </w:t>
+      </w:r>
+      <w:r>
+        <w:rPr>
+          <w:i/>
+          <w:iCs/>
+          <w:color w:val="538135" w:themeColor="accent6" w:themeShade="BF"/>
+          <w:lang w:val="en-GB"/>
+        </w:rPr>
+        <w:t>id</w:t>
       </w:r>
       <w:r>
         <w:rPr>
@@ -512,6 +533,9 @@
       <w:proofErr w:type="spellStart"/>
       <w:r>
         <w:rPr>
+          <w:i/>
+          <w:iCs/>
+          <w:color w:val="538135" w:themeColor="accent6" w:themeShade="BF"/>
           <w:lang w:val="en-GB"/>
         </w:rPr>
         <w:t>id</w:t>
@@ -566,7 +590,7 @@
         <w:rPr>
           <w:lang w:val="en-GB"/>
         </w:rPr>
-        <w:t>to denote the fact that a specific replica should act as a coordinator. At the start</w:t>
+        <w:t>denote the fact that a specific replica should act as a coordinator. At the start</w:t>
       </w:r>
       <w:r>
         <w:rPr>
@@ -608,25 +632,13 @@
         <w:rPr>
           <w:lang w:val="en-GB"/>
         </w:rPr>
-        <w:t xml:space="preserve"> However, as </w:t>
-      </w:r>
-      <w:r>
-        <w:rPr>
-          <w:lang w:val="en-GB"/>
-        </w:rPr>
-        <w:t xml:space="preserve">result of the </w:t>
-      </w:r>
-      <w:r>
-        <w:rPr>
-          <w:lang w:val="en-GB"/>
-        </w:rPr>
-        <w:t>architecture and processes detailed below, it’s impossible to have simultaneously more than one coordinator</w:t>
-      </w:r>
-      <w:r>
-        <w:rPr>
-          <w:lang w:val="en-GB"/>
-        </w:rPr>
-        <w:t>. Furthermore, each non-faulty replica</w:t>
+        <w:t xml:space="preserve"> In every epoch</w:t>
+      </w:r>
+      <w:r>
+        <w:rPr>
+          <w:lang w:val="en-GB"/>
+        </w:rPr>
+        <w:t>, each non-faulty replica</w:t>
       </w:r>
       <w:r>
         <w:rPr>
@@ -634,13 +646,12 @@
         </w:rPr>
         <w:t xml:space="preserve"> holds the reference to the current coordinator.</w:t>
       </w:r>
-    </w:p>
-    <w:p>
-      <w:pPr>
-        <w:rPr>
-          <w:lang w:val="en-GB"/>
-        </w:rPr>
-      </w:pPr>
+      <w:r>
+        <w:rPr>
+          <w:lang w:val="en-GB"/>
+        </w:rPr>
+        <w:t xml:space="preserve"> </w:t>
+      </w:r>
       <w:r>
         <w:rPr>
           <w:lang w:val="en-GB"/>
@@ -721,6 +732,26 @@
         </w:rPr>
         <w:t xml:space="preserve"> and the first coordinator.</w:t>
       </w:r>
+      <w:r>
+        <w:rPr>
+          <w:lang w:val="en-GB"/>
+        </w:rPr>
+        <w:t xml:space="preserve"> Upon the receipt of it, all replicas know and considered each other as “</w:t>
+      </w:r>
+      <w:bookmarkStart w:id="0" w:name="_GoBack"/>
+      <w:r>
+        <w:rPr>
+          <w:lang w:val="en-GB"/>
+        </w:rPr>
+        <w:t>active</w:t>
+      </w:r>
+      <w:bookmarkEnd w:id="0"/>
+      <w:r>
+        <w:rPr>
+          <w:lang w:val="en-GB"/>
+        </w:rPr>
+        <w:t>”, i.e. non-faulty.</w:t>
+      </w:r>
     </w:p>
     <w:p>
       <w:pPr>
@@ -744,7 +775,7 @@
         <w:rPr>
           <w:lang w:val="en-GB"/>
         </w:rPr>
-        <w:t>one for the epoch and the other for the sequence number. Its value corresponds to the number of delivered updates by the replica.</w:t>
+        <w:t>the epoch and the sequence number. Its value corresponds to the number of delivered updates by the replica.</w:t>
       </w:r>
       <w:r>
         <w:rPr>
@@ -823,7 +854,7 @@
         <w:rPr>
           <w:lang w:val="en-GB"/>
         </w:rPr>
-        <w:t>Specific flags are embedded in their structure</w:t>
+        <w:t>Specific flags are embedded</w:t>
       </w:r>
       <w:r>
         <w:rPr>
@@ -901,14 +932,191 @@
         <w:rPr>
           <w:lang w:val="en-GB"/>
         </w:rPr>
-        <w:t xml:space="preserve"> are the </w:t>
-      </w:r>
+        <w:t xml:space="preserve"> are the hashmaps needed in order to handle the timeout</w:t>
+      </w:r>
+      <w:r>
+        <w:rPr>
+          <w:lang w:val="en-GB"/>
+        </w:rPr>
+        <w:t>s</w:t>
+      </w:r>
+      <w:r>
+        <w:rPr>
+          <w:lang w:val="en-GB"/>
+        </w:rPr>
+        <w:t xml:space="preserve"> related </w:t>
+      </w:r>
+      <w:r>
+        <w:rPr>
+          <w:lang w:val="en-GB"/>
+        </w:rPr>
+        <w:t xml:space="preserve">to the waiting </w:t>
+      </w:r>
+      <w:r>
+        <w:rPr>
+          <w:lang w:val="en-GB"/>
+        </w:rPr>
+        <w:t xml:space="preserve">of WRITEOK messages (using the update as key) or </w:t>
+      </w:r>
+      <w:r>
+        <w:rPr>
+          <w:lang w:val="en-GB"/>
+        </w:rPr>
+        <w:t xml:space="preserve">of the ACK of election messages (using an </w:t>
+      </w:r>
+      <w:r>
+        <w:rPr>
+          <w:lang w:val="en-GB"/>
+        </w:rPr>
+        <w:t>incrementing</w:t>
+      </w:r>
+      <w:r>
+        <w:rPr>
+          <w:lang w:val="en-GB"/>
+        </w:rPr>
+        <w:t xml:space="preserve"> </w:t>
+      </w:r>
+      <w:r>
+        <w:rPr>
+          <w:lang w:val="en-GB"/>
+        </w:rPr>
+        <w:t>counter valid for the replica during that election session as key</w:t>
+      </w:r>
+      <w:r>
+        <w:rPr>
+          <w:lang w:val="en-GB"/>
+        </w:rPr>
+        <w:t>)</w:t>
+      </w:r>
+      <w:r>
+        <w:rPr>
+          <w:lang w:val="en-GB"/>
+        </w:rPr>
+        <w:t>.</w:t>
+      </w:r>
+      <w:r>
+        <w:rPr>
+          <w:lang w:val="en-GB"/>
+        </w:rPr>
+        <w:t xml:space="preserve"> </w:t>
+      </w:r>
+      <w:r>
+        <w:rPr>
+          <w:lang w:val="en-GB"/>
+        </w:rPr>
+        <w:t>Finally</w:t>
+      </w:r>
+      <w:r>
+        <w:rPr>
+          <w:lang w:val="en-GB"/>
+        </w:rPr>
+        <w:t>, two other</w:t>
+      </w:r>
+      <w:r>
+        <w:rPr>
+          <w:lang w:val="en-GB"/>
+        </w:rPr>
+        <w:t xml:space="preserve"> </w:t>
+      </w:r>
+      <w:r>
+        <w:rPr>
+          <w:lang w:val="en-GB"/>
+        </w:rPr>
+        <w:t xml:space="preserve">individual timeouts are needed to </w:t>
+      </w:r>
+      <w:r>
+        <w:rPr>
+          <w:lang w:val="en-GB"/>
+        </w:rPr>
+        <w:t>cover the following two cases:</w:t>
+      </w:r>
+      <w:r>
+        <w:rPr>
+          <w:lang w:val="en-GB"/>
+        </w:rPr>
+        <w:t xml:space="preserve"> th</w:t>
+      </w:r>
+      <w:r>
+        <w:rPr>
+          <w:lang w:val="en-GB"/>
+        </w:rPr>
+        <w:t xml:space="preserve">e </w:t>
+      </w:r>
+      <w:r>
+        <w:rPr>
+          <w:lang w:val="en-GB"/>
+        </w:rPr>
+        <w:t>non-arrival of the</w:t>
+      </w:r>
+      <w:r>
+        <w:rPr>
+          <w:lang w:val="en-GB"/>
+        </w:rPr>
+        <w:t xml:space="preserve"> </w:t>
+      </w:r>
+      <w:r>
+        <w:rPr>
+          <w:lang w:val="en-GB"/>
+        </w:rPr>
+        <w:t>coordinator’s heartbeat</w:t>
+      </w:r>
+      <w:r>
+        <w:rPr>
+          <w:lang w:val="en-GB"/>
+        </w:rPr>
+        <w:t xml:space="preserve"> or the complete failure of an election session.</w:t>
+      </w:r>
+    </w:p>
+    <w:p>
+      <w:pPr>
+        <w:pStyle w:val="Titolo3"/>
+        <w:rPr>
+          <w:lang w:val="en-GB"/>
+        </w:rPr>
+      </w:pPr>
       <w:r>
         <w:rPr>
           <w:lang w:val="en-GB"/>
         </w:rPr>
         <w:lastRenderedPageBreak/>
-        <w:t>hashmaps needed in order to handle the timeout</w:t>
+        <w:t>Dealing with requests</w:t>
+      </w:r>
+    </w:p>
+    <w:p>
+      <w:pPr>
+        <w:rPr>
+          <w:lang w:val="en-GB"/>
+        </w:rPr>
+      </w:pPr>
+      <w:r>
+        <w:rPr>
+          <w:lang w:val="en-GB"/>
+        </w:rPr>
+        <w:t>All</w:t>
+      </w:r>
+      <w:r>
+        <w:rPr>
+          <w:lang w:val="en-GB"/>
+        </w:rPr>
+        <w:t xml:space="preserve"> non-faulty</w:t>
+      </w:r>
+      <w:r>
+        <w:rPr>
+          <w:lang w:val="en-GB"/>
+        </w:rPr>
+        <w:t xml:space="preserve"> </w:t>
+      </w:r>
+      <w:r>
+        <w:rPr>
+          <w:lang w:val="en-GB"/>
+        </w:rPr>
+        <w:t>replicas respond to read requests with th</w:t>
+      </w:r>
+      <w:r>
+        <w:rPr>
+          <w:lang w:val="en-GB"/>
+        </w:rPr>
+        <w:t>eir current stored value, without the need of further interaction</w:t>
       </w:r>
       <w:r>
         <w:rPr>
@@ -920,31 +1128,221 @@
         <w:rPr>
           <w:lang w:val="en-GB"/>
         </w:rPr>
-        <w:t xml:space="preserve"> related </w:t>
-      </w:r>
-      <w:r>
-        <w:rPr>
-          <w:lang w:val="en-GB"/>
-        </w:rPr>
-        <w:t xml:space="preserve">to the waiting </w:t>
-      </w:r>
-      <w:r>
-        <w:rPr>
-          <w:lang w:val="en-GB"/>
-        </w:rPr>
-        <w:t xml:space="preserve">of WRITEOK messages (using the update as key) or </w:t>
-      </w:r>
-      <w:r>
-        <w:rPr>
-          <w:lang w:val="en-GB"/>
-        </w:rPr>
-        <w:t xml:space="preserve">of the ACK of election messages (using an </w:t>
-      </w:r>
-      <w:r>
-        <w:rPr>
-          <w:lang w:val="en-GB"/>
-        </w:rPr>
-        <w:t>incrementing</w:t>
+        <w:t xml:space="preserve">. </w:t>
+      </w:r>
+      <w:r>
+        <w:rPr>
+          <w:lang w:val="en-GB"/>
+        </w:rPr>
+        <w:t xml:space="preserve">Write requests are instead more complex and require the forwarding of </w:t>
+      </w:r>
+      <w:r>
+        <w:rPr>
+          <w:lang w:val="en-GB"/>
+        </w:rPr>
+        <w:t xml:space="preserve">the request itself to the coordinator </w:t>
+      </w:r>
+      <w:r>
+        <w:rPr>
+          <w:lang w:val="en-GB"/>
+        </w:rPr>
+        <w:t xml:space="preserve">(assuming there is no election session going on). Whether the coordinator is the direct or indirect receiver of a request message, it doesn’t make any difference to how the latter is processed: the clock is updated to the following sequence number and the UPDATE with the new requested value can be packed and </w:t>
+      </w:r>
+      <w:r>
+        <w:rPr>
+          <w:lang w:val="en-GB"/>
+        </w:rPr>
+        <w:t>broadcasted</w:t>
+      </w:r>
+      <w:r>
+        <w:rPr>
+          <w:lang w:val="en-GB"/>
+        </w:rPr>
+        <w:t xml:space="preserve"> to all the replicas</w:t>
+      </w:r>
+      <w:r>
+        <w:rPr>
+          <w:rStyle w:val="Rimandonotaapidipagina"/>
+          <w:lang w:val="en-GB"/>
+        </w:rPr>
+        <w:footnoteReference w:id="1"/>
+      </w:r>
+      <w:r>
+        <w:rPr>
+          <w:lang w:val="en-GB"/>
+        </w:rPr>
+        <w:t>.</w:t>
+      </w:r>
+    </w:p>
+    <w:p>
+      <w:pPr>
+        <w:pStyle w:val="Titolo3"/>
+        <w:rPr>
+          <w:lang w:val="en-GB"/>
+        </w:rPr>
+      </w:pPr>
+      <w:r>
+        <w:rPr>
+          <w:lang w:val="en-GB"/>
+        </w:rPr>
+        <w:t>Delivering updates</w:t>
+      </w:r>
+    </w:p>
+    <w:p>
+      <w:pPr>
+        <w:rPr>
+          <w:lang w:val="en-GB"/>
+        </w:rPr>
+      </w:pPr>
+      <w:r>
+        <w:rPr>
+          <w:lang w:val="en-GB"/>
+        </w:rPr>
+        <w:t xml:space="preserve">Upon the </w:t>
+      </w:r>
+      <w:r>
+        <w:rPr>
+          <w:lang w:val="en-GB"/>
+        </w:rPr>
+        <w:t xml:space="preserve">receipt </w:t>
+      </w:r>
+      <w:r>
+        <w:rPr>
+          <w:lang w:val="en-GB"/>
+        </w:rPr>
+        <w:t>of an UPDATE message, a non-faulty replica adds the update at the bottom of the pending updates queue, sends the UPDATEACK message back to the coordinator</w:t>
+      </w:r>
+      <w:r>
+        <w:rPr>
+          <w:lang w:val="en-GB"/>
+        </w:rPr>
+        <w:t xml:space="preserve"> (containing the update itself)</w:t>
+      </w:r>
+      <w:r>
+        <w:rPr>
+          <w:lang w:val="en-GB"/>
+        </w:rPr>
+        <w:t xml:space="preserve"> and sets up a timer which notifies the replica in case of missing WRITEOK message (i.e. coordinator fault detection).</w:t>
+      </w:r>
+      <w:r>
+        <w:rPr>
+          <w:lang w:val="en-GB"/>
+        </w:rPr>
+        <w:br/>
+      </w:r>
+      <w:r>
+        <w:rPr>
+          <w:lang w:val="en-GB"/>
+        </w:rPr>
+        <w:t>When the coordinator receives an UPDATEACK</w:t>
+      </w:r>
+      <w:r>
+        <w:rPr>
+          <w:lang w:val="en-GB"/>
+        </w:rPr>
+        <w:t>, it needs to take in account the number of acks already received for that same update, using the update info contained in the UPDATEACK message itself and the ack hashmap mentioned before. When the quorum is reached, the WRITEOK message is broadcasted to all the replicas.</w:t>
+      </w:r>
+      <w:r>
+        <w:rPr>
+          <w:lang w:val="en-GB"/>
+        </w:rPr>
+        <w:br/>
+      </w:r>
+      <w:r>
+        <w:rPr>
+          <w:lang w:val="en-GB"/>
+        </w:rPr>
+        <w:t xml:space="preserve">Upon the </w:t>
+      </w:r>
+      <w:r>
+        <w:rPr>
+          <w:lang w:val="en-GB"/>
+        </w:rPr>
+        <w:t>receipt</w:t>
+      </w:r>
+      <w:r>
+        <w:rPr>
+          <w:lang w:val="en-GB"/>
+        </w:rPr>
+        <w:t xml:space="preserve"> of a WRITEOK message, a replica cancels the timeout set-up for that update when sending the corresponding UPDATEACK and deletes it from the relative hashmap, because now it can pickup the update from the pending updates list, remove it and deliver it (e.g. changing the value of the stored integer). Note that the delivery of an update is always logged to check the total order at the end of the simulation</w:t>
+      </w:r>
+      <w:r>
+        <w:rPr>
+          <w:lang w:val="en-GB"/>
+        </w:rPr>
+        <w:t xml:space="preserve"> and triggers the update of the internal clock of the replicas which are not coordinator</w:t>
+      </w:r>
+      <w:r>
+        <w:rPr>
+          <w:lang w:val="en-GB"/>
+        </w:rPr>
+        <w:t>.</w:t>
+      </w:r>
+    </w:p>
+    <w:p>
+      <w:pPr>
+        <w:pStyle w:val="Titolo3"/>
+        <w:rPr>
+          <w:lang w:val="en-GB"/>
+        </w:rPr>
+      </w:pPr>
+      <w:r>
+        <w:rPr>
+          <w:lang w:val="en-GB"/>
+        </w:rPr>
+        <w:t>Heartbeat</w:t>
+      </w:r>
+    </w:p>
+    <w:p>
+      <w:pPr>
+        <w:rPr>
+          <w:lang w:val="en-GB"/>
+        </w:rPr>
+      </w:pPr>
+      <w:r>
+        <w:rPr>
+          <w:lang w:val="en-GB"/>
+        </w:rPr>
+        <w:t>F</w:t>
+      </w:r>
+      <w:r>
+        <w:rPr>
+          <w:lang w:val="en-GB"/>
+        </w:rPr>
+        <w:t>rom the moment a replica becomes coordinator, it sets up a timer which, like all the timers mentioned in this report, is a message to itself and in this specific case triggers the coordinator to multicast an heartbeat message to ensure the other members of its availability status. Instead all the other non-faulty replicas, use the same scheduling mechanism (with a greater value in the interval) to notify themselves in case of a lack in the receiving of the heartbeat. This behaviour comes useful to detect a coordinator failure also outside the UPDATE-UPDATEACK-WRITEOK process. If the heartbeat is received as it should be in the normal scenario where the coordinator does not fail</w:t>
+      </w:r>
+      <w:r>
+        <w:rPr>
+          <w:lang w:val="en-GB"/>
+        </w:rPr>
+        <w:t>, the mentioned timer is simply refreshed.</w:t>
+      </w:r>
+    </w:p>
+    <w:p>
+      <w:pPr>
+        <w:pStyle w:val="Titolo3"/>
+        <w:rPr>
+          <w:lang w:val="en-GB"/>
+        </w:rPr>
+      </w:pPr>
+      <w:r>
+        <w:rPr>
+          <w:lang w:val="en-GB"/>
+        </w:rPr>
+        <w:t>Crash and election</w:t>
+      </w:r>
+    </w:p>
+    <w:p>
+      <w:pPr>
+        <w:rPr>
+          <w:lang w:val="en-GB"/>
+        </w:rPr>
+      </w:pPr>
+      <w:r>
+        <w:rPr>
+          <w:lang w:val="en-GB"/>
+        </w:rPr>
+        <w:t>A crash is triggered by a special message, which can be customized allowing to specify the point in which it’s preferable that the destination replica will fail.</w:t>
       </w:r>
       <w:r>
         <w:rPr>
@@ -956,19 +1354,32 @@
         <w:rPr>
           <w:lang w:val="en-GB"/>
         </w:rPr>
-        <w:t>counter valid for the replica during that election session as key</w:t>
-      </w:r>
-      <w:r>
-        <w:rPr>
-          <w:lang w:val="en-GB"/>
-        </w:rPr>
-        <w:t>)</w:t>
-      </w:r>
-      <w:r>
-        <w:rPr>
-          <w:lang w:val="en-GB"/>
-        </w:rPr>
-        <w:t>.</w:t>
+        <w:t>The crash of any replica which is not the coordinator has no direct implication on the system</w:t>
+      </w:r>
+      <w:r>
+        <w:rPr>
+          <w:rStyle w:val="Rimandonotaapidipagina"/>
+          <w:lang w:val="en-GB"/>
+        </w:rPr>
+        <w:footnoteReference w:id="2"/>
+      </w:r>
+      <w:r>
+        <w:rPr>
+          <w:lang w:val="en-GB"/>
+        </w:rPr>
+        <w:t xml:space="preserve">, since we’re assuming a minimum amount corresponding to the quorum is always available. </w:t>
+      </w:r>
+      <w:r>
+        <w:rPr>
+          <w:lang w:val="en-GB"/>
+        </w:rPr>
+        <w:br/>
+      </w:r>
+      <w:r>
+        <w:rPr>
+          <w:lang w:val="en-GB"/>
+        </w:rPr>
+        <w:t>The failure detection of the coordinator</w:t>
       </w:r>
       <w:r>
         <w:rPr>
@@ -980,390 +1391,63 @@
         <w:rPr>
           <w:lang w:val="en-GB"/>
         </w:rPr>
-        <w:t>Finally</w:t>
-      </w:r>
-      <w:r>
-        <w:rPr>
-          <w:lang w:val="en-GB"/>
-        </w:rPr>
-        <w:t>, two other</w:t>
-      </w:r>
-      <w:r>
-        <w:rPr>
-          <w:lang w:val="en-GB"/>
-        </w:rPr>
-        <w:t xml:space="preserve"> </w:t>
-      </w:r>
-      <w:r>
-        <w:rPr>
-          <w:lang w:val="en-GB"/>
-        </w:rPr>
-        <w:t xml:space="preserve">individual timeouts are needed to </w:t>
-      </w:r>
-      <w:r>
-        <w:rPr>
-          <w:lang w:val="en-GB"/>
-        </w:rPr>
-        <w:t>cover the following two cases:</w:t>
-      </w:r>
-      <w:r>
-        <w:rPr>
-          <w:lang w:val="en-GB"/>
-        </w:rPr>
-        <w:t xml:space="preserve"> th</w:t>
-      </w:r>
-      <w:r>
-        <w:rPr>
-          <w:lang w:val="en-GB"/>
-        </w:rPr>
-        <w:t xml:space="preserve">e </w:t>
-      </w:r>
-      <w:r>
-        <w:rPr>
-          <w:lang w:val="en-GB"/>
-        </w:rPr>
-        <w:t>non-arrival of the</w:t>
-      </w:r>
-      <w:r>
-        <w:rPr>
-          <w:lang w:val="en-GB"/>
-        </w:rPr>
-        <w:t xml:space="preserve"> </w:t>
-      </w:r>
-      <w:r>
-        <w:rPr>
-          <w:lang w:val="en-GB"/>
-        </w:rPr>
-        <w:t>coordinator’s heartbeat</w:t>
-      </w:r>
-      <w:r>
-        <w:rPr>
-          <w:lang w:val="en-GB"/>
-        </w:rPr>
-        <w:t xml:space="preserve"> or the complete failure of an election session.</w:t>
-      </w:r>
-    </w:p>
-    <w:p>
-      <w:pPr>
-        <w:pStyle w:val="Titolo3"/>
-        <w:rPr>
-          <w:lang w:val="en-GB"/>
-        </w:rPr>
-      </w:pPr>
-      <w:r>
-        <w:rPr>
-          <w:lang w:val="en-GB"/>
-        </w:rPr>
-        <w:t>Dealing with requests</w:t>
-      </w:r>
-    </w:p>
-    <w:p>
-      <w:pPr>
-        <w:rPr>
-          <w:lang w:val="en-GB"/>
-        </w:rPr>
-      </w:pPr>
-      <w:r>
-        <w:rPr>
-          <w:lang w:val="en-GB"/>
-        </w:rPr>
-        <w:t xml:space="preserve">As </w:t>
-      </w:r>
-      <w:r>
-        <w:rPr>
-          <w:lang w:val="en-GB"/>
-        </w:rPr>
-        <w:t xml:space="preserve">per project’s requirements, </w:t>
-      </w:r>
-      <w:r>
-        <w:rPr>
-          <w:lang w:val="en-GB"/>
-        </w:rPr>
-        <w:t>all</w:t>
-      </w:r>
-      <w:r>
-        <w:rPr>
-          <w:lang w:val="en-GB"/>
-        </w:rPr>
-        <w:t xml:space="preserve"> non-faulty</w:t>
-      </w:r>
-      <w:r>
-        <w:rPr>
-          <w:lang w:val="en-GB"/>
-        </w:rPr>
-        <w:t xml:space="preserve"> </w:t>
-      </w:r>
-      <w:r>
-        <w:rPr>
-          <w:lang w:val="en-GB"/>
-        </w:rPr>
-        <w:t>replicas respond to read requests with th</w:t>
-      </w:r>
-      <w:r>
-        <w:rPr>
-          <w:lang w:val="en-GB"/>
-        </w:rPr>
-        <w:t xml:space="preserve">eir current stored value, without the need of further interaction. </w:t>
-      </w:r>
-      <w:r>
-        <w:rPr>
-          <w:lang w:val="en-GB"/>
-        </w:rPr>
-        <w:t xml:space="preserve">Write requests are instead more complex and require the forwarding of </w:t>
-      </w:r>
-      <w:r>
-        <w:rPr>
-          <w:lang w:val="en-GB"/>
-        </w:rPr>
-        <w:t xml:space="preserve">the request itself to the coordinator </w:t>
-      </w:r>
-      <w:r>
-        <w:rPr>
-          <w:lang w:val="en-GB"/>
-        </w:rPr>
-        <w:t xml:space="preserve">(assuming there is no election session going on). Whether the coordinator is the direct or indirect receiver of a request message, it doesn’t make any difference to how the latter is processed: the clock is updated to the following sequence number and the UPDATE with the new requested value can be packed and </w:t>
-      </w:r>
-      <w:r>
-        <w:rPr>
-          <w:lang w:val="en-GB"/>
-        </w:rPr>
-        <w:t>broadcasted</w:t>
-      </w:r>
-      <w:r>
-        <w:rPr>
-          <w:lang w:val="en-GB"/>
-        </w:rPr>
-        <w:t xml:space="preserve"> to all the replicas</w:t>
-      </w:r>
-      <w:r>
-        <w:rPr>
-          <w:rStyle w:val="Rimandonotaapidipagina"/>
-          <w:lang w:val="en-GB"/>
-        </w:rPr>
-        <w:footnoteReference w:id="1"/>
-      </w:r>
-      <w:r>
-        <w:rPr>
-          <w:lang w:val="en-GB"/>
-        </w:rPr>
-        <w:t>.</w:t>
-      </w:r>
-    </w:p>
-    <w:p>
-      <w:pPr>
-        <w:pStyle w:val="Titolo3"/>
-        <w:rPr>
-          <w:lang w:val="en-GB"/>
-        </w:rPr>
-      </w:pPr>
-      <w:r>
-        <w:rPr>
-          <w:lang w:val="en-GB"/>
-        </w:rPr>
-        <w:t>Delivering updates</w:t>
-      </w:r>
-    </w:p>
-    <w:p>
-      <w:pPr>
-        <w:rPr>
-          <w:lang w:val="en-GB"/>
-        </w:rPr>
-      </w:pPr>
-      <w:r>
-        <w:rPr>
-          <w:lang w:val="en-GB"/>
-        </w:rPr>
-        <w:t>Upon the receiving of an UPDATE message, a non-faulty replica adds the update at the bottom of the pending updates queue, sends the UPDATEACK message back to the coordinator</w:t>
-      </w:r>
-      <w:r>
-        <w:rPr>
-          <w:lang w:val="en-GB"/>
-        </w:rPr>
-        <w:t xml:space="preserve"> (containing the update itself)</w:t>
-      </w:r>
-      <w:r>
-        <w:rPr>
-          <w:lang w:val="en-GB"/>
-        </w:rPr>
-        <w:t xml:space="preserve"> and sets up a timer which notifies the replica in case of missing WRITEOK message (i.e. coordinator fault detection).</w:t>
-      </w:r>
-    </w:p>
-    <w:p>
-      <w:pPr>
-        <w:rPr>
-          <w:lang w:val="en-GB"/>
-        </w:rPr>
-      </w:pPr>
-      <w:r>
-        <w:rPr>
-          <w:lang w:val="en-GB"/>
-        </w:rPr>
-        <w:t>When the coordinator receives an UPDATEACK</w:t>
-      </w:r>
-      <w:r>
-        <w:rPr>
-          <w:lang w:val="en-GB"/>
-        </w:rPr>
-        <w:t>, it needs to take in account the number of acks already received for that same update, using the update info contained in the UPDATEACK message itself and the ack hashmap mentioned before. When the quorum is reached, the WRITEOK message is broadcasted to all the replicas.</w:t>
-      </w:r>
-    </w:p>
-    <w:p>
-      <w:pPr>
-        <w:rPr>
-          <w:lang w:val="en-GB"/>
-        </w:rPr>
-      </w:pPr>
-      <w:r>
-        <w:rPr>
-          <w:lang w:val="en-GB"/>
-        </w:rPr>
-        <w:t>Upon the receiving of a WRITEOK message, a replica cancels the timeout set-up for that update when sending the corresponding UPDATEACK and deletes it from the relative hashmap, because now it can pickup the update from the pending updates list, remove it and deliver it (e.g. changing the value of the stored integer). Note that the delivery of an update is always logged to check the total order at the end of the simulation</w:t>
-      </w:r>
-      <w:r>
-        <w:rPr>
-          <w:lang w:val="en-GB"/>
-        </w:rPr>
-        <w:t xml:space="preserve"> and triggers the update of the internal clock of the replicas which are not coordinator</w:t>
-      </w:r>
-      <w:r>
-        <w:rPr>
-          <w:lang w:val="en-GB"/>
-        </w:rPr>
-        <w:t>.</w:t>
-      </w:r>
-    </w:p>
-    <w:p>
-      <w:pPr>
-        <w:pStyle w:val="Titolo3"/>
-        <w:rPr>
-          <w:lang w:val="en-GB"/>
-        </w:rPr>
-      </w:pPr>
-      <w:r>
-        <w:rPr>
-          <w:lang w:val="en-GB"/>
-        </w:rPr>
-        <w:t>Heartbeat</w:t>
-      </w:r>
-    </w:p>
-    <w:p>
-      <w:pPr>
-        <w:rPr>
-          <w:lang w:val="en-GB"/>
-        </w:rPr>
-      </w:pPr>
-      <w:r>
-        <w:rPr>
-          <w:lang w:val="en-GB"/>
-        </w:rPr>
-        <w:t>F</w:t>
-      </w:r>
-      <w:r>
-        <w:rPr>
-          <w:lang w:val="en-GB"/>
-        </w:rPr>
-        <w:t>rom the moment a replica becomes coordinator, it sets up a timer which, like all the timers mentioned in this report, is a message to itself and in this specific case triggers the coordinator to multicast an heartbeat message to ensure the other members of its availability status. Instead all the other non-faulty replicas, use the same scheduling mechanism (with a greater value in the interval due to accepted simulated delays in the message transmission) to notify themselves in case of a lack in the receiving of the heartbeat. This behaviour comes useful to detect a coordinator failure also outside the UPDATE-UPDATEACK-WRITEOK process. If the heartbeat is received as it should be in the normal scenario where the coordinator does not fail</w:t>
-      </w:r>
-      <w:r>
-        <w:rPr>
-          <w:lang w:val="en-GB"/>
-        </w:rPr>
-        <w:t>, the mentioned timer is simply refreshed.</w:t>
-      </w:r>
-    </w:p>
-    <w:p>
-      <w:pPr>
-        <w:pStyle w:val="Titolo3"/>
-        <w:rPr>
-          <w:lang w:val="en-GB"/>
-        </w:rPr>
-      </w:pPr>
-      <w:r>
-        <w:rPr>
-          <w:lang w:val="en-GB"/>
-        </w:rPr>
-        <w:t>Crash and election</w:t>
-      </w:r>
-    </w:p>
-    <w:p>
-      <w:pPr>
-        <w:rPr>
-          <w:lang w:val="en-GB"/>
-        </w:rPr>
-      </w:pPr>
-      <w:r>
-        <w:rPr>
-          <w:lang w:val="en-GB"/>
-        </w:rPr>
-        <w:t>A crash is triggered by a special message, which can be customized allowing to specify the point in which it’s preferable that the destination replica will fail.</w:t>
-      </w:r>
-    </w:p>
-    <w:p>
-      <w:pPr>
-        <w:rPr>
-          <w:lang w:val="en-GB"/>
-        </w:rPr>
-      </w:pPr>
-      <w:r>
-        <w:rPr>
-          <w:lang w:val="en-GB"/>
-        </w:rPr>
-        <w:t>The crash of any replica which is not the coordinator has no direct implication on the system</w:t>
-      </w:r>
-      <w:r>
-        <w:rPr>
-          <w:rStyle w:val="Rimandonotaapidipagina"/>
-          <w:lang w:val="en-GB"/>
-        </w:rPr>
-        <w:footnoteReference w:id="2"/>
-      </w:r>
-      <w:r>
-        <w:rPr>
-          <w:lang w:val="en-GB"/>
-        </w:rPr>
-        <w:t>, since we’re assuming a minimum amount corresponding to the quorum is always available. Furthermore, no recovery is contemplated in this implementation of the protocol, as specified in the requirements.</w:t>
-      </w:r>
-    </w:p>
-    <w:p>
-      <w:pPr>
-        <w:rPr>
-          <w:lang w:val="en-GB"/>
-        </w:rPr>
-      </w:pPr>
-      <w:r>
-        <w:rPr>
-          <w:lang w:val="en-GB"/>
-        </w:rPr>
-        <w:lastRenderedPageBreak/>
-        <w:t xml:space="preserve">The failure detection of the coordinator, triggered by timers </w:t>
+        <w:t>triggers</w:t>
+      </w:r>
+      <w:r>
+        <w:rPr>
+          <w:lang w:val="en-GB"/>
+        </w:rPr>
+        <w:t xml:space="preserve"> replica</w:t>
+      </w:r>
+      <w:r>
+        <w:rPr>
+          <w:lang w:val="en-GB"/>
+        </w:rPr>
+        <w:t xml:space="preserve"> to</w:t>
+      </w:r>
+      <w:r>
+        <w:rPr>
+          <w:lang w:val="en-GB"/>
+        </w:rPr>
+        <w:t xml:space="preserve"> initiate the election process. Note that many replicas could detect the failure of the coordinator</w:t>
+      </w:r>
+      <w:r>
+        <w:rPr>
+          <w:lang w:val="en-GB"/>
+        </w:rPr>
+        <w:t xml:space="preserve"> and initiate the election</w:t>
+      </w:r>
+      <w:r>
+        <w:rPr>
+          <w:lang w:val="en-GB"/>
+        </w:rPr>
+        <w:t xml:space="preserve"> at </w:t>
       </w:r>
       <w:proofErr w:type="gramStart"/>
       <w:r>
         <w:rPr>
           <w:lang w:val="en-GB"/>
         </w:rPr>
-        <w:t>awaiting</w:t>
+        <w:t>more or less the</w:t>
       </w:r>
       <w:proofErr w:type="gramEnd"/>
       <w:r>
         <w:rPr>
           <w:lang w:val="en-GB"/>
         </w:rPr>
-        <w:t xml:space="preserve"> for a WRITEOK or a heartbeat message (as explained above), makes the replica initiate the election process. Note that many replicas could detect the failure of the coordinator at </w:t>
-      </w:r>
-      <w:proofErr w:type="gramStart"/>
-      <w:r>
-        <w:rPr>
-          <w:lang w:val="en-GB"/>
-        </w:rPr>
-        <w:t>more or less the</w:t>
-      </w:r>
-      <w:proofErr w:type="gramEnd"/>
-      <w:r>
-        <w:rPr>
-          <w:lang w:val="en-GB"/>
-        </w:rPr>
-        <w:t xml:space="preserve"> same time, thus initiate the election together, but this will not be a problem for the convergence of the algorithm. The initialization consists in the following steps:</w:t>
+        <w:t xml:space="preserve"> same time, but this w</w:t>
+      </w:r>
+      <w:r>
+        <w:rPr>
+          <w:lang w:val="en-GB"/>
+        </w:rPr>
+        <w:t xml:space="preserve">on’t avoid </w:t>
+      </w:r>
+      <w:r>
+        <w:rPr>
+          <w:lang w:val="en-GB"/>
+        </w:rPr>
+        <w:t>the convergence of the algorithm. The initialization consists in the following steps:</w:t>
       </w:r>
     </w:p>
     <w:p>
@@ -1381,19 +1465,7 @@
         <w:rPr>
           <w:lang w:val="en-GB"/>
         </w:rPr>
-        <w:t>C</w:t>
-      </w:r>
-      <w:r>
-        <w:rPr>
-          <w:lang w:val="en-GB"/>
-        </w:rPr>
-        <w:t>ance</w:t>
-      </w:r>
-      <w:r>
-        <w:rPr>
-          <w:lang w:val="en-GB"/>
-        </w:rPr>
-        <w:t>l timer for heartbeat and potential timers for pending updates</w:t>
+        <w:t>Mark the replica being the current coordinator as failed</w:t>
       </w:r>
     </w:p>
     <w:p>
@@ -1411,20 +1483,19 @@
         <w:rPr>
           <w:lang w:val="en-GB"/>
         </w:rPr>
-        <w:t>Initiate timer to detect the total failure of the election process</w:t>
-      </w:r>
-      <w:r>
-        <w:rPr>
-          <w:rStyle w:val="Rimandonotaapidipagina"/>
-          <w:lang w:val="en-GB"/>
-        </w:rPr>
-        <w:footnoteReference w:id="3"/>
-      </w:r>
-      <w:r>
-        <w:rPr>
-          <w:lang w:val="en-GB"/>
-        </w:rPr>
-        <w:t xml:space="preserve"> </w:t>
+        <w:t>C</w:t>
+      </w:r>
+      <w:r>
+        <w:rPr>
+          <w:lang w:val="en-GB"/>
+        </w:rPr>
+        <w:t>ance</w:t>
+      </w:r>
+      <w:r>
+        <w:rPr>
+          <w:lang w:val="en-GB"/>
+        </w:rPr>
+        <w:t>l timer for heartbeat and potential timers for pending updates</w:t>
       </w:r>
     </w:p>
     <w:p>
@@ -1442,7 +1513,20 @@
         <w:rPr>
           <w:lang w:val="en-GB"/>
         </w:rPr>
-        <w:t>Reset internal counter of ids for election message that will need to be sent</w:t>
+        <w:t>Initiate timer to detect the total failure of the election process</w:t>
+      </w:r>
+      <w:r>
+        <w:rPr>
+          <w:rStyle w:val="Rimandonotaapidipagina"/>
+          <w:lang w:val="en-GB"/>
+        </w:rPr>
+        <w:footnoteReference w:id="3"/>
+      </w:r>
+      <w:r>
+        <w:rPr>
+          <w:lang w:val="en-GB"/>
+        </w:rPr>
+        <w:t xml:space="preserve"> </w:t>
       </w:r>
     </w:p>
     <w:p>
@@ -1460,7 +1544,7 @@
         <w:rPr>
           <w:lang w:val="en-GB"/>
         </w:rPr>
-        <w:t>Put itself in election mode (set up the value of the corresponding flag)</w:t>
+        <w:t>Reset internal counter of ids for election message that will need to be sent</w:t>
       </w:r>
     </w:p>
     <w:p>
@@ -1478,95 +1562,7 @@
         <w:rPr>
           <w:lang w:val="en-GB"/>
         </w:rPr>
-        <w:t>Sends the first ELECTION message to the following replica in the overlay ring</w:t>
-      </w:r>
-      <w:r>
-        <w:rPr>
-          <w:rStyle w:val="Rimandonotaapidipagina"/>
-          <w:lang w:val="en-GB"/>
-        </w:rPr>
-        <w:footnoteReference w:id="4"/>
-      </w:r>
-      <w:r>
-        <w:rPr>
-          <w:lang w:val="en-GB"/>
-        </w:rPr>
-        <w:t xml:space="preserve"> packed up with the potential pending updates and the reference to itself as candidate</w:t>
-      </w:r>
-      <w:r>
-        <w:rPr>
-          <w:lang w:val="en-GB"/>
-        </w:rPr>
-        <w:t>, setting up the timer ensuring the future receive of the ACK for this ELECTION message</w:t>
-      </w:r>
-    </w:p>
-    <w:p>
-      <w:pPr>
-        <w:rPr>
-          <w:lang w:val="en-GB"/>
-        </w:rPr>
-      </w:pPr>
-      <w:r>
-        <w:rPr>
-          <w:lang w:val="en-GB"/>
-        </w:rPr>
-        <w:t xml:space="preserve">All these first steps are performed also when any non-faulty replica receives an election message and it’s not been in election mode yet. </w:t>
-      </w:r>
-      <w:proofErr w:type="gramStart"/>
-      <w:r>
-        <w:rPr>
-          <w:lang w:val="en-GB"/>
-        </w:rPr>
-        <w:t>Actually</w:t>
-      </w:r>
-      <w:r>
-        <w:rPr>
-          <w:lang w:val="en-GB"/>
-        </w:rPr>
-        <w:t>,</w:t>
-      </w:r>
-      <w:r>
-        <w:rPr>
-          <w:lang w:val="en-GB"/>
-        </w:rPr>
-        <w:t xml:space="preserve"> </w:t>
-      </w:r>
-      <w:r>
-        <w:rPr>
-          <w:lang w:val="en-GB"/>
-        </w:rPr>
-        <w:t>in</w:t>
-      </w:r>
-      <w:proofErr w:type="gramEnd"/>
-      <w:r>
-        <w:rPr>
-          <w:lang w:val="en-GB"/>
-        </w:rPr>
-        <w:t xml:space="preserve"> this case </w:t>
-      </w:r>
-      <w:r>
-        <w:rPr>
-          <w:lang w:val="en-GB"/>
-        </w:rPr>
-        <w:t xml:space="preserve">the forwarding of the ELECTION message requires an articulated and well thought set of checks to take into account all the different scenarios and packed </w:t>
-      </w:r>
-      <w:r>
-        <w:rPr>
-          <w:lang w:val="en-GB"/>
-        </w:rPr>
-        <w:t xml:space="preserve">it </w:t>
-      </w:r>
-      <w:r>
-        <w:rPr>
-          <w:lang w:val="en-GB"/>
-        </w:rPr>
-        <w:t xml:space="preserve">up accordingly. </w:t>
-      </w:r>
-      <w:r>
-        <w:rPr>
-          <w:lang w:val="en-GB"/>
-        </w:rPr>
-        <w:t>Let’s get more into the details:</w:t>
+        <w:t>Put itself in election mode (set up the value of the corresponding flag)</w:t>
       </w:r>
     </w:p>
     <w:p>
@@ -1584,19 +1580,90 @@
         <w:rPr>
           <w:lang w:val="en-GB"/>
         </w:rPr>
-        <w:t xml:space="preserve">If the ELECTION message has already performed a round and the replica which is receiving is a plausible candidate and has the highest ID among those, the </w:t>
-      </w:r>
-      <w:r>
-        <w:rPr>
-          <w:lang w:val="en-GB"/>
-        </w:rPr>
-        <w:t>SYNCHRONIZATION</w:t>
-      </w:r>
-      <w:r>
-        <w:rPr>
-          <w:lang w:val="en-GB"/>
-        </w:rPr>
-        <w:t xml:space="preserve"> process can begin, otherwise the message will be just passed to the next one and eventually will reach the candidate with the higher ID;</w:t>
+        <w:lastRenderedPageBreak/>
+        <w:t>Sends the first ELECTION message to the following replica in the overlay ring</w:t>
+      </w:r>
+      <w:r>
+        <w:rPr>
+          <w:rStyle w:val="Rimandonotaapidipagina"/>
+          <w:lang w:val="en-GB"/>
+        </w:rPr>
+        <w:footnoteReference w:id="4"/>
+      </w:r>
+      <w:r>
+        <w:rPr>
+          <w:lang w:val="en-GB"/>
+        </w:rPr>
+        <w:t xml:space="preserve"> packed up with the potential pending updates and the reference to itself as candidate</w:t>
+      </w:r>
+      <w:r>
+        <w:rPr>
+          <w:lang w:val="en-GB"/>
+        </w:rPr>
+        <w:t>, setting up the timer ensuring the future receive of the ACK for this ELECTION message</w:t>
+      </w:r>
+    </w:p>
+    <w:p>
+      <w:pPr>
+        <w:rPr>
+          <w:lang w:val="en-GB"/>
+        </w:rPr>
+      </w:pPr>
+      <w:r>
+        <w:rPr>
+          <w:lang w:val="en-GB"/>
+        </w:rPr>
+        <w:t xml:space="preserve">All these first steps are performed also when any non-faulty replica receives an election message and it’s not been in election mode yet. </w:t>
+      </w:r>
+      <w:r>
+        <w:rPr>
+          <w:lang w:val="en-GB"/>
+        </w:rPr>
+        <w:t>In</w:t>
+      </w:r>
+      <w:r>
+        <w:rPr>
+          <w:lang w:val="en-GB"/>
+        </w:rPr>
+        <w:t xml:space="preserve"> this case </w:t>
+      </w:r>
+      <w:r>
+        <w:rPr>
+          <w:lang w:val="en-GB"/>
+        </w:rPr>
+        <w:t xml:space="preserve">the forwarding of the ELECTION message requires an articulated and well thought set of checks to </w:t>
+      </w:r>
+      <w:proofErr w:type="gramStart"/>
+      <w:r>
+        <w:rPr>
+          <w:lang w:val="en-GB"/>
+        </w:rPr>
+        <w:t>take into account</w:t>
+      </w:r>
+      <w:proofErr w:type="gramEnd"/>
+      <w:r>
+        <w:rPr>
+          <w:lang w:val="en-GB"/>
+        </w:rPr>
+        <w:t xml:space="preserve"> all the different scenarios and packed </w:t>
+      </w:r>
+      <w:r>
+        <w:rPr>
+          <w:lang w:val="en-GB"/>
+        </w:rPr>
+        <w:t xml:space="preserve">it </w:t>
+      </w:r>
+      <w:r>
+        <w:rPr>
+          <w:lang w:val="en-GB"/>
+        </w:rPr>
+        <w:t xml:space="preserve">up accordingly. </w:t>
+      </w:r>
+      <w:r>
+        <w:rPr>
+          <w:lang w:val="en-GB"/>
+        </w:rPr>
+        <w:t>Let’s get more into the details:</w:t>
       </w:r>
     </w:p>
     <w:p>
@@ -1614,6 +1681,48 @@
         <w:rPr>
           <w:lang w:val="en-GB"/>
         </w:rPr>
+        <w:t xml:space="preserve">If the ELECTION message has already performed a round and the replica which is receiving is a plausible candidate and has the highest ID among those, the </w:t>
+      </w:r>
+      <w:r>
+        <w:rPr>
+          <w:lang w:val="en-GB"/>
+        </w:rPr>
+        <w:t>SYNCHRONIZATION</w:t>
+      </w:r>
+      <w:r>
+        <w:rPr>
+          <w:lang w:val="en-GB"/>
+        </w:rPr>
+        <w:t xml:space="preserve"> process can begin, otherwise the message will be just passed to the next one and eventually will reach the candidate with the highe</w:t>
+      </w:r>
+      <w:r>
+        <w:rPr>
+          <w:lang w:val="en-GB"/>
+        </w:rPr>
+        <w:t>st</w:t>
+      </w:r>
+      <w:r>
+        <w:rPr>
+          <w:lang w:val="en-GB"/>
+        </w:rPr>
+        <w:t xml:space="preserve"> ID;</w:t>
+      </w:r>
+    </w:p>
+    <w:p>
+      <w:pPr>
+        <w:pStyle w:val="Paragrafoelenco"/>
+        <w:numPr>
+          <w:ilvl w:val="0"/>
+          <w:numId w:val="1"/>
+        </w:numPr>
+        <w:rPr>
+          <w:lang w:val="en-GB"/>
+        </w:rPr>
+      </w:pPr>
+      <w:r>
+        <w:rPr>
+          <w:lang w:val="en-GB"/>
+        </w:rPr>
         <w:t>Otherwise, the ELECTION message</w:t>
       </w:r>
       <w:r>
@@ -1638,7 +1747,19 @@
         <w:rPr>
           <w:lang w:val="en-GB"/>
         </w:rPr>
-        <w:t>If the replica has no pending updates to perform and the ELECTION message as well doesn’t present any last update OR if the replica’s most recent pending update is equal to the one in the ELECTION message, the replica will just add itself to the list of possible candidates;</w:t>
+        <w:t>If the replica has no pending updates to perform and the ELECTION message doesn’t present any last update</w:t>
+      </w:r>
+      <w:r>
+        <w:rPr>
+          <w:lang w:val="en-GB"/>
+        </w:rPr>
+        <w:t>,</w:t>
+      </w:r>
+      <w:r>
+        <w:rPr>
+          <w:lang w:val="en-GB"/>
+        </w:rPr>
+        <w:t xml:space="preserve"> OR if the replica’s most recent pending update is equal to the one in the ELECTION message, the replica will just add itself to the list of possible candidates;</w:t>
       </w:r>
     </w:p>
     <w:p>
@@ -1656,7 +1777,19 @@
         <w:rPr>
           <w:lang w:val="en-GB"/>
         </w:rPr>
-        <w:t>If the replica has pending updates to perform, while in the ELECTION message there is no sign of the most recent one OR it is older than the most recent one within the replica’s pending update list, the replica will refresh the entire list of possible candidates by just putting itself and a reference to its most recent pending update;</w:t>
+        <w:t>If the replica has pending updates to perform, while in the ELECTION message there is no sign of the most recent one</w:t>
+      </w:r>
+      <w:r>
+        <w:rPr>
+          <w:lang w:val="en-GB"/>
+        </w:rPr>
+        <w:t>,</w:t>
+      </w:r>
+      <w:r>
+        <w:rPr>
+          <w:lang w:val="en-GB"/>
+        </w:rPr>
+        <w:t xml:space="preserve"> OR it is older than the most recent one within the replica’s pending update list, the replica will refresh the entire list of possible candidates by just putting itself and a reference to its most recent pending update;</w:t>
       </w:r>
     </w:p>
     <w:p>
@@ -1674,13 +1807,49 @@
         <w:rPr>
           <w:lang w:val="en-GB"/>
         </w:rPr>
-        <w:t>If the replica has no pending updates to perform and the ELECTION message has OR if the most recent one within the replica</w:t>
-      </w:r>
-      <w:r>
-        <w:rPr>
-          <w:lang w:val="en-GB"/>
-        </w:rPr>
-        <w:t>’s list is older than the one in the ELECTION message, the replica will just pass along the message.</w:t>
+        <w:t xml:space="preserve">If the replica has no pending updates to perform </w:t>
+      </w:r>
+      <w:r>
+        <w:rPr>
+          <w:lang w:val="en-GB"/>
+        </w:rPr>
+        <w:t>while</w:t>
+      </w:r>
+      <w:r>
+        <w:rPr>
+          <w:lang w:val="en-GB"/>
+        </w:rPr>
+        <w:t xml:space="preserve"> the ELECTION message has</w:t>
+      </w:r>
+      <w:r>
+        <w:rPr>
+          <w:lang w:val="en-GB"/>
+        </w:rPr>
+        <w:t>,</w:t>
+      </w:r>
+      <w:r>
+        <w:rPr>
+          <w:lang w:val="en-GB"/>
+        </w:rPr>
+        <w:t xml:space="preserve"> OR if the most recent one within the replica</w:t>
+      </w:r>
+      <w:r>
+        <w:rPr>
+          <w:lang w:val="en-GB"/>
+        </w:rPr>
+        <w:t>’s list is older than the one in the ELECTION message, the replica will just pass along the message</w:t>
+      </w:r>
+      <w:r>
+        <w:rPr>
+          <w:lang w:val="en-GB"/>
+        </w:rPr>
+        <w:t xml:space="preserve"> (i.e. it knows there are better candidates)</w:t>
+      </w:r>
+      <w:r>
+        <w:rPr>
+          <w:lang w:val="en-GB"/>
+        </w:rPr>
+        <w:t>.</w:t>
       </w:r>
     </w:p>
     <w:p>
@@ -1707,16 +1876,26 @@
         <w:rPr>
           <w:lang w:val="en-GB"/>
         </w:rPr>
-        <w:t xml:space="preserve">. the sender and can be cancelled when the latter receives the ELECTION_ACK message for it (this can be indeed recognized through the ID). If the timeout is triggered, the following replica within the ring will be considered crashed and the same ELECTION message (different ID) </w:t>
-      </w:r>
-      <w:proofErr w:type="gramStart"/>
-      <w:r>
-        <w:rPr>
-          <w:lang w:val="en-GB"/>
-        </w:rPr>
-        <w:t>has to</w:t>
-      </w:r>
-      <w:proofErr w:type="gramEnd"/>
+        <w:t>. the sender and can be cancelled when the latter receives the ELECTION_ACK message for it (this can be indeed recognized through the ID). If the timeout is triggered, the following replica within the ring will be considered crashed</w:t>
+      </w:r>
+      <w:r>
+        <w:rPr>
+          <w:lang w:val="en-GB"/>
+        </w:rPr>
+        <w:t>, marked as such</w:t>
+      </w:r>
+      <w:r>
+        <w:rPr>
+          <w:lang w:val="en-GB"/>
+        </w:rPr>
+        <w:t xml:space="preserve"> and the same ELECTION message (different ID) </w:t>
+      </w:r>
+      <w:r>
+        <w:rPr>
+          <w:lang w:val="en-GB"/>
+        </w:rPr>
+        <w:t>will</w:t>
+      </w:r>
       <w:r>
         <w:rPr>
           <w:lang w:val="en-GB"/>
@@ -1752,10 +1931,92 @@
         <w:rPr>
           <w:lang w:val="en-GB"/>
         </w:rPr>
-        <w:t>the very same replica will be the coordinator. Upon the receiving of the synchronization message, all the replicas will adjust the heartbeat timer, updates to be delivered, coordinator flag and references, current value to be stored and current epoch accordingly. Election and synchronization session will be considered complete.</w:t>
-      </w:r>
-      <w:bookmarkStart w:id="0" w:name="_GoBack"/>
-      <w:bookmarkEnd w:id="0"/>
+        <w:t xml:space="preserve">the very same replica will be the coordinator. Upon the </w:t>
+      </w:r>
+      <w:r>
+        <w:rPr>
+          <w:lang w:val="en-GB"/>
+        </w:rPr>
+        <w:t>receipt</w:t>
+      </w:r>
+      <w:r>
+        <w:rPr>
+          <w:lang w:val="en-GB"/>
+        </w:rPr>
+        <w:t xml:space="preserve"> of the synchronization message,</w:t>
+      </w:r>
+      <w:r>
+        <w:rPr>
+          <w:lang w:val="en-GB"/>
+        </w:rPr>
+        <w:t xml:space="preserve"> the replica wi</w:t>
+      </w:r>
+      <w:r>
+        <w:rPr>
+          <w:lang w:val="en-GB"/>
+        </w:rPr>
+        <w:t xml:space="preserve">ll perform the updates to be delivered (which are listed </w:t>
+      </w:r>
+      <w:r>
+        <w:rPr>
+          <w:lang w:val="en-GB"/>
+        </w:rPr>
+        <w:t>within it</w:t>
+      </w:r>
+      <w:r>
+        <w:rPr>
+          <w:lang w:val="en-GB"/>
+        </w:rPr>
+        <w:t>)</w:t>
+      </w:r>
+      <w:r>
+        <w:rPr>
+          <w:lang w:val="en-GB"/>
+        </w:rPr>
+        <w:t>. Furthermore,</w:t>
+      </w:r>
+      <w:r>
+        <w:rPr>
+          <w:lang w:val="en-GB"/>
+        </w:rPr>
+        <w:t xml:space="preserve"> all replicas will </w:t>
+      </w:r>
+      <w:r>
+        <w:rPr>
+          <w:lang w:val="en-GB"/>
+        </w:rPr>
+        <w:t>reset</w:t>
+      </w:r>
+      <w:r>
+        <w:rPr>
+          <w:lang w:val="en-GB"/>
+        </w:rPr>
+        <w:t xml:space="preserve"> the heartbeat timer</w:t>
+      </w:r>
+      <w:r>
+        <w:rPr>
+          <w:lang w:val="en-GB"/>
+        </w:rPr>
+        <w:t xml:space="preserve"> and set</w:t>
+      </w:r>
+      <w:r>
+        <w:rPr>
+          <w:lang w:val="en-GB"/>
+        </w:rPr>
+        <w:t xml:space="preserve"> coordinator flag and references, current value to be stored and current epoch accordingly.</w:t>
+      </w:r>
+      <w:r>
+        <w:rPr>
+          <w:lang w:val="en-GB"/>
+        </w:rPr>
+        <w:t xml:space="preserve"> </w:t>
+      </w:r>
+      <w:r>
+        <w:rPr>
+          <w:lang w:val="en-GB"/>
+        </w:rPr>
+        <w:t>Election and synchronization session will be considered complete.</w:t>
+      </w:r>
     </w:p>
     <w:sectPr>
       <w:pgSz w:w="11906" w:h="16838"/>
@@ -1913,7 +2174,25 @@
         <w:rPr>
           <w:lang w:val="en-GB"/>
         </w:rPr>
-        <w:t>erformed by considering their ids, skipping the coordinator for this epoch (because if we’re in an election, it is crashed for sure)</w:t>
+        <w:t>erformed by</w:t>
+      </w:r>
+      <w:r>
+        <w:rPr>
+          <w:lang w:val="en-GB"/>
+        </w:rPr>
+        <w:t xml:space="preserve"> putting them in an overlay ring</w:t>
+      </w:r>
+      <w:r>
+        <w:rPr>
+          <w:lang w:val="en-GB"/>
+        </w:rPr>
+        <w:t xml:space="preserve"> considering their ids, skipping the coordinator for this epoch (because if we’re in an election, it is crashed for sure)</w:t>
+      </w:r>
+      <w:r>
+        <w:rPr>
+          <w:lang w:val="en-GB"/>
+        </w:rPr>
+        <w:t xml:space="preserve"> and the replicas we know as failed</w:t>
       </w:r>
     </w:p>
   </w:footnote>
@@ -2958,7 +3237,7 @@
 </file>
 
 <file path=customXml/itemProps1.xml><?xml version="1.0" encoding="utf-8"?>
-<ds:datastoreItem xmlns:ds="http://schemas.openxmlformats.org/officeDocument/2006/customXml" ds:itemID="{2EE979B8-5588-415A-8A20-FD7D5E0AC75F}">
+<ds:datastoreItem xmlns:ds="http://schemas.openxmlformats.org/officeDocument/2006/customXml" ds:itemID="{C9A2E0D4-F289-46F4-834A-B9746F5168B9}">
   <ds:schemaRefs>
     <ds:schemaRef ds:uri="http://schemas.openxmlformats.org/officeDocument/2006/bibliography"/>
   </ds:schemaRefs>

</xml_diff>

<commit_message>
It seems we're done (it seems...)
</commit_message>
<xml_diff>
--- a/DS1_report.docx
+++ b/DS1_report.docx
@@ -99,16 +99,6 @@
     </w:p>
     <w:p>
       <w:pPr>
-        <w:rPr>
-          <w:rFonts w:ascii="Consolas" w:hAnsi="Consolas" w:cs="CMR9"/>
-          <w:sz w:val="18"/>
-          <w:szCs w:val="18"/>
-          <w:lang w:val="en-GB"/>
-        </w:rPr>
-      </w:pPr>
-    </w:p>
-    <w:p>
-      <w:pPr>
         <w:pStyle w:val="Titolo1"/>
         <w:rPr>
           <w:lang w:val="en-GB"/>
@@ -590,7 +580,19 @@
         <w:rPr>
           <w:lang w:val="en-GB"/>
         </w:rPr>
-        <w:t>denote the fact that a specific replica should act as a coordinator. At the start</w:t>
+        <w:t>denote</w:t>
+      </w:r>
+      <w:r>
+        <w:rPr>
+          <w:lang w:val="en-GB"/>
+        </w:rPr>
+        <w:t>s</w:t>
+      </w:r>
+      <w:r>
+        <w:rPr>
+          <w:lang w:val="en-GB"/>
+        </w:rPr>
+        <w:t xml:space="preserve"> the fact that a specific replica should act as a coordinator. At the start</w:t>
       </w:r>
       <w:r>
         <w:rPr>
@@ -736,21 +738,7 @@
         <w:rPr>
           <w:lang w:val="en-GB"/>
         </w:rPr>
-        <w:t xml:space="preserve"> Upon the receipt of it, all replicas know and considered each other as “</w:t>
-      </w:r>
-      <w:bookmarkStart w:id="0" w:name="_GoBack"/>
-      <w:r>
-        <w:rPr>
-          <w:lang w:val="en-GB"/>
-        </w:rPr>
-        <w:t>active</w:t>
-      </w:r>
-      <w:bookmarkEnd w:id="0"/>
-      <w:r>
-        <w:rPr>
-          <w:lang w:val="en-GB"/>
-        </w:rPr>
-        <w:t>”, i.e. non-faulty.</w:t>
+        <w:t xml:space="preserve"> Upon the receipt of it, all replicas know and considered each other as “active”, i.e. non-faulty.</w:t>
       </w:r>
     </w:p>
     <w:p>
@@ -799,7 +787,7 @@
         <w:rPr>
           <w:lang w:val="en-GB"/>
         </w:rPr>
-        <w:t xml:space="preserve"> will also need an hashmap in order to know the amount of UPDATEACK received for each</w:t>
+        <w:t xml:space="preserve"> will also need a hashmap in order to know the amount of UPDATEACK received for each</w:t>
       </w:r>
       <w:r>
         <w:rPr>
@@ -842,6 +830,12 @@
           <w:lang w:val="en-GB"/>
         </w:rPr>
         <w:t xml:space="preserve"> broadcasted from the coordinator.</w:t>
+      </w:r>
+      <w:r>
+        <w:rPr>
+          <w:lang w:val="en-GB"/>
+        </w:rPr>
+        <w:t xml:space="preserve"> Furthermore, every item of this list retains a flag denoting the fact that its corresponding WRITEOK has already arrived.</w:t>
       </w:r>
     </w:p>
     <w:p>
@@ -1116,7 +1110,19 @@
         <w:rPr>
           <w:lang w:val="en-GB"/>
         </w:rPr>
-        <w:t>eir current stored value, without the need of further interaction</w:t>
+        <w:t xml:space="preserve">eir current stored value, without the need </w:t>
+      </w:r>
+      <w:r>
+        <w:rPr>
+          <w:lang w:val="en-GB"/>
+        </w:rPr>
+        <w:t>for</w:t>
+      </w:r>
+      <w:r>
+        <w:rPr>
+          <w:lang w:val="en-GB"/>
+        </w:rPr>
+        <w:t xml:space="preserve"> further interaction</w:t>
       </w:r>
       <w:r>
         <w:rPr>
@@ -1240,7 +1246,19 @@
         <w:rPr>
           <w:lang w:val="en-GB"/>
         </w:rPr>
-        <w:t>, it needs to take in account the number of acks already received for that same update, using the update info contained in the UPDATEACK message itself and the ack hashmap mentioned before. When the quorum is reached, the WRITEOK message is broadcasted to all the replicas.</w:t>
+        <w:t>, it needs to take in</w:t>
+      </w:r>
+      <w:r>
+        <w:rPr>
+          <w:lang w:val="en-GB"/>
+        </w:rPr>
+        <w:t>to</w:t>
+      </w:r>
+      <w:r>
+        <w:rPr>
+          <w:lang w:val="en-GB"/>
+        </w:rPr>
+        <w:t xml:space="preserve"> account the number of acks already received for that same update, using the update info contained in the UPDATEACK message itself and the ack hashmap mentioned before. When the quorum is reached, the WRITEOK message is broadcasted to all the replicas.</w:t>
       </w:r>
       <w:r>
         <w:rPr>
@@ -1264,7 +1282,55 @@
         <w:rPr>
           <w:lang w:val="en-GB"/>
         </w:rPr>
-        <w:t xml:space="preserve"> of a WRITEOK message, a replica cancels the timeout set-up for that update when sending the corresponding UPDATEACK and deletes it from the relative hashmap, because now it can pickup the update from the pending updates list, remove it and deliver it (e.g. changing the value of the stored integer). Note that the delivery of an update is always logged to check the total order at the end of the simulation</w:t>
+        <w:t xml:space="preserve"> of a WRITEOK message, a replica cancels the timeout set-up for that update when sending the corresponding UPDATEACK and deletes it from the relative hashmap, because now it can </w:t>
+      </w:r>
+      <w:r>
+        <w:rPr>
+          <w:lang w:val="en-GB"/>
+        </w:rPr>
+        <w:t>check if it is deliverable. If it is, it’ll be delivered and all more recent pending updates for which their corresponding WRITEOK message has already been received will be delivered as well, otherwise it’ll just be marked.</w:t>
+      </w:r>
+      <w:r>
+        <w:rPr>
+          <w:lang w:val="en-GB"/>
+        </w:rPr>
+        <w:t xml:space="preserve"> This is the case in which a WRITEOK message for an earlier update hasn’t arrived or been processed yet.</w:t>
+      </w:r>
+      <w:r>
+        <w:rPr>
+          <w:lang w:val="en-GB"/>
+        </w:rPr>
+        <w:br/>
+      </w:r>
+      <w:r>
+        <w:rPr>
+          <w:lang w:val="en-GB"/>
+        </w:rPr>
+        <w:t xml:space="preserve">Note that the delivery of an update </w:t>
+      </w:r>
+      <w:r>
+        <w:rPr>
+          <w:lang w:val="en-GB"/>
+        </w:rPr>
+        <w:t xml:space="preserve">implies </w:t>
+      </w:r>
+      <w:r>
+        <w:rPr>
+          <w:lang w:val="en-GB"/>
+        </w:rPr>
+        <w:t>changing the value of the stored integer</w:t>
+      </w:r>
+      <w:r>
+        <w:rPr>
+          <w:lang w:val="en-GB"/>
+        </w:rPr>
+        <w:t xml:space="preserve"> and </w:t>
+      </w:r>
+      <w:r>
+        <w:rPr>
+          <w:lang w:val="en-GB"/>
+        </w:rPr>
+        <w:t>is always logged to check the total order at the end of the simulation</w:t>
       </w:r>
       <w:r>
         <w:rPr>
@@ -1274,10 +1340,19 @@
       </w:r>
       <w:r>
         <w:rPr>
+          <w:rStyle w:val="Rimandonotaapidipagina"/>
+          <w:lang w:val="en-GB"/>
+        </w:rPr>
+        <w:footnoteReference w:id="2"/>
+      </w:r>
+      <w:r>
+        <w:rPr>
           <w:lang w:val="en-GB"/>
         </w:rPr>
         <w:t>.</w:t>
       </w:r>
+      <w:bookmarkStart w:id="0" w:name="_GoBack"/>
+      <w:bookmarkEnd w:id="0"/>
     </w:p>
     <w:p>
       <w:pPr>
@@ -1361,7 +1436,7 @@
           <w:rStyle w:val="Rimandonotaapidipagina"/>
           <w:lang w:val="en-GB"/>
         </w:rPr>
-        <w:footnoteReference w:id="2"/>
+        <w:footnoteReference w:id="3"/>
       </w:r>
       <w:r>
         <w:rPr>
@@ -1483,6 +1558,7 @@
         <w:rPr>
           <w:lang w:val="en-GB"/>
         </w:rPr>
+        <w:lastRenderedPageBreak/>
         <w:t>C</w:t>
       </w:r>
       <w:r>
@@ -1520,7 +1596,7 @@
           <w:rStyle w:val="Rimandonotaapidipagina"/>
           <w:lang w:val="en-GB"/>
         </w:rPr>
-        <w:footnoteReference w:id="3"/>
+        <w:footnoteReference w:id="4"/>
       </w:r>
       <w:r>
         <w:rPr>
@@ -1580,7 +1656,6 @@
         <w:rPr>
           <w:lang w:val="en-GB"/>
         </w:rPr>
-        <w:lastRenderedPageBreak/>
         <w:t>Sends the first ELECTION message to the following replica in the overlay ring</w:t>
       </w:r>
       <w:r>
@@ -1588,7 +1663,7 @@
           <w:rStyle w:val="Rimandonotaapidipagina"/>
           <w:lang w:val="en-GB"/>
         </w:rPr>
-        <w:footnoteReference w:id="4"/>
+        <w:footnoteReference w:id="5"/>
       </w:r>
       <w:r>
         <w:rPr>
@@ -1949,25 +2024,13 @@
         <w:rPr>
           <w:lang w:val="en-GB"/>
         </w:rPr>
-        <w:t xml:space="preserve"> the replica wi</w:t>
-      </w:r>
-      <w:r>
-        <w:rPr>
-          <w:lang w:val="en-GB"/>
-        </w:rPr>
-        <w:t xml:space="preserve">ll perform the updates to be delivered (which are listed </w:t>
-      </w:r>
-      <w:r>
-        <w:rPr>
-          <w:lang w:val="en-GB"/>
-        </w:rPr>
-        <w:t>within it</w:t>
-      </w:r>
-      <w:r>
-        <w:rPr>
-          <w:lang w:val="en-GB"/>
-        </w:rPr>
-        <w:t>)</w:t>
+        <w:t xml:space="preserve"> the replica will perform the updates to be delivered (which are listed within it)</w:t>
+      </w:r>
+      <w:r>
+        <w:rPr>
+          <w:lang w:val="en-GB"/>
+        </w:rPr>
+        <w:t xml:space="preserve"> in addition to all the pending updates it has already knowledge of</w:t>
       </w:r>
       <w:r>
         <w:rPr>
@@ -2109,7 +2172,6 @@
       <w:r>
         <w:rPr>
           <w:rStyle w:val="Rimandonotaapidipagina"/>
-          <w:lang w:val="en-GB"/>
         </w:rPr>
         <w:footnoteRef/>
       </w:r>
@@ -2117,7 +2179,13 @@
         <w:rPr>
           <w:lang w:val="en-GB"/>
         </w:rPr>
-        <w:t xml:space="preserve"> Just the unfortunate client actor which randomly selects a crashed replica for the request will notice it</w:t>
+        <w:t xml:space="preserve"> </w:t>
+      </w:r>
+      <w:r>
+        <w:rPr>
+          <w:lang w:val="en-GB"/>
+        </w:rPr>
+        <w:t>Upon the receipt of a synchronization message, the new elected coordinator will update the clock as well along the delivery of the updates listed within the very same message</w:t>
       </w:r>
     </w:p>
   </w:footnote>
@@ -2140,17 +2208,40 @@
         <w:rPr>
           <w:lang w:val="en-GB"/>
         </w:rPr>
-        <w:t xml:space="preserve"> Note that this will have</w:t>
-      </w:r>
-      <w:r>
-        <w:rPr>
-          <w:lang w:val="en-GB"/>
-        </w:rPr>
-        <w:t xml:space="preserve"> a time proportional to the number of replicas in order to be an appropriate value</w:t>
+        <w:t xml:space="preserve"> Just the unfortunate client actor which randomly selects a crashed replica for the request will notice it</w:t>
       </w:r>
     </w:p>
   </w:footnote>
   <w:footnote w:id="4">
+    <w:p>
+      <w:pPr>
+        <w:pStyle w:val="Testonotaapidipagina"/>
+        <w:rPr>
+          <w:lang w:val="en-GB"/>
+        </w:rPr>
+      </w:pPr>
+      <w:r>
+        <w:rPr>
+          <w:rStyle w:val="Rimandonotaapidipagina"/>
+          <w:lang w:val="en-GB"/>
+        </w:rPr>
+        <w:footnoteRef/>
+      </w:r>
+      <w:r>
+        <w:rPr>
+          <w:lang w:val="en-GB"/>
+        </w:rPr>
+        <w:t xml:space="preserve"> Note that this will have</w:t>
+      </w:r>
+      <w:r>
+        <w:rPr>
+          <w:lang w:val="en-GB"/>
+        </w:rPr>
+        <w:t xml:space="preserve"> a time proportional to the number of replicas in order to be an appropriate value</w:t>
+      </w:r>
+    </w:p>
+  </w:footnote>
+  <w:footnote w:id="5">
     <w:p>
       <w:pPr>
         <w:pStyle w:val="Testonotaapidipagina"/>
@@ -3237,7 +3328,7 @@
 </file>
 
 <file path=customXml/itemProps1.xml><?xml version="1.0" encoding="utf-8"?>
-<ds:datastoreItem xmlns:ds="http://schemas.openxmlformats.org/officeDocument/2006/customXml" ds:itemID="{C9A2E0D4-F289-46F4-834A-B9746F5168B9}">
+<ds:datastoreItem xmlns:ds="http://schemas.openxmlformats.org/officeDocument/2006/customXml" ds:itemID="{E71727E2-5DAD-46B2-A977-FF54642704FF}">
   <ds:schemaRefs>
     <ds:schemaRef ds:uri="http://schemas.openxmlformats.org/officeDocument/2006/bibliography"/>
   </ds:schemaRefs>

</xml_diff>